<commit_message>
5 hotov, 7 rozpracovan
</commit_message>
<xml_diff>
--- a/1. Přepravní smlouva v osobní dopravě.docx
+++ b/1. Přepravní smlouva v osobní dopravě.docx
@@ -25,6 +25,7 @@
           <w:ilvl w:val="0"/>
           <w:numId w:val="3"/>
         </w:numPr>
+        <w:ind w:left="360"/>
       </w:pPr>
       <w:r>
         <w:t>SPPO – Smluvní přepravní podmínky</w:t>
@@ -37,6 +38,7 @@
           <w:ilvl w:val="0"/>
           <w:numId w:val="3"/>
         </w:numPr>
+        <w:ind w:left="360"/>
       </w:pPr>
       <w:r>
         <w:t>PTV</w:t>
@@ -52,6 +54,7 @@
           <w:ilvl w:val="1"/>
           <w:numId w:val="3"/>
         </w:numPr>
+        <w:ind w:left="1080"/>
       </w:pPr>
       <w:r>
         <w:t>Dopravce vyhlašuje vydání, změny a zrušení přepravních podmínek a tarifů</w:t>
@@ -64,6 +67,7 @@
           <w:ilvl w:val="1"/>
           <w:numId w:val="3"/>
         </w:numPr>
+        <w:ind w:left="1080"/>
       </w:pPr>
       <w:r>
         <w:t>Vydává ho Ministerstvo dopravy</w:t>
@@ -76,6 +80,7 @@
           <w:ilvl w:val="0"/>
           <w:numId w:val="3"/>
         </w:numPr>
+        <w:ind w:left="360"/>
       </w:pPr>
       <w:r>
         <w:t>PAX – Cestující</w:t>
@@ -88,6 +93,7 @@
           <w:ilvl w:val="0"/>
           <w:numId w:val="3"/>
         </w:numPr>
+        <w:ind w:left="360"/>
       </w:pPr>
       <w:r>
         <w:t>PŘ – Přepravní řád</w:t>
@@ -100,6 +106,7 @@
           <w:ilvl w:val="0"/>
           <w:numId w:val="3"/>
         </w:numPr>
+        <w:ind w:left="360"/>
       </w:pPr>
       <w:r>
         <w:t>Průvodčí – pověřený zaměstnance oprávněný ke kontrole JD a k odbavení cestujících</w:t>
@@ -112,9 +119,16 @@
           <w:ilvl w:val="0"/>
           <w:numId w:val="3"/>
         </w:numPr>
-      </w:pPr>
-      <w:r>
-        <w:t>JDŽ – Jednotný železniční kurz, mezi Kč a EUR, zveřejněn v PTV</w:t>
+        <w:ind w:left="360"/>
+      </w:pPr>
+      <w:r>
+        <w:t>J</w:t>
+      </w:r>
+      <w:r>
+        <w:t>ŽK</w:t>
+      </w:r>
+      <w:r>
+        <w:t xml:space="preserve"> – Jednotný železniční kurz, mezi Kč a EUR, zveřejněn v PTV</w:t>
       </w:r>
     </w:p>
     <w:p>
@@ -132,6 +146,7 @@
           <w:ilvl w:val="0"/>
           <w:numId w:val="1"/>
         </w:numPr>
+        <w:ind w:left="360"/>
       </w:pPr>
       <w:r>
         <w:t>Stanovena v</w:t>
@@ -143,10 +158,7 @@
         <w:t>SPPO</w:t>
       </w:r>
       <w:r>
-        <w:t>, Občanský zákoník č. 89/2012 Sb</w:t>
-      </w:r>
-      <w:r>
-        <w:t>., Vyhláška č. 175/2000 Sb.</w:t>
+        <w:t>, Vyhláška č. 175/2000 Sb.</w:t>
       </w:r>
     </w:p>
     <w:p>
@@ -156,9 +168,16 @@
           <w:ilvl w:val="0"/>
           <w:numId w:val="1"/>
         </w:numPr>
-      </w:pPr>
-      <w:r>
-        <w:t>Dopravce a cestující</w:t>
+        <w:ind w:left="360"/>
+      </w:pPr>
+      <w:r>
+        <w:t>Vztah d</w:t>
+      </w:r>
+      <w:r>
+        <w:t xml:space="preserve">opravce a </w:t>
+      </w:r>
+      <w:r>
+        <w:t>PAX</w:t>
       </w:r>
     </w:p>
     <w:p>
@@ -168,6 +187,7 @@
           <w:ilvl w:val="0"/>
           <w:numId w:val="1"/>
         </w:numPr>
+        <w:ind w:left="360"/>
       </w:pPr>
       <w:r>
         <w:t>Jízdní doklad</w:t>
@@ -186,6 +206,7 @@
           <w:ilvl w:val="0"/>
           <w:numId w:val="1"/>
         </w:numPr>
+        <w:ind w:left="360"/>
       </w:pPr>
       <w:r>
         <w:t>Dopravce musí zajistit prodej jízdních dokladů před nástupem do vozidla</w:t>
@@ -198,12 +219,10 @@
           <w:ilvl w:val="1"/>
           <w:numId w:val="1"/>
         </w:numPr>
-      </w:pPr>
-      <w:r>
-        <w:t xml:space="preserve">Případně musí zajistit nákup JD </w:t>
-      </w:r>
-      <w:r>
-        <w:t>po nástupu do vozidla a jízdné bez přirážky</w:t>
+        <w:ind w:left="1080"/>
+      </w:pPr>
+      <w:r>
+        <w:t>Případně musí zajistit nákup JD po nástupu do vozidla a jízdné bez přirážky</w:t>
       </w:r>
     </w:p>
     <w:p>
@@ -213,9 +232,26 @@
           <w:ilvl w:val="1"/>
           <w:numId w:val="1"/>
         </w:numPr>
+        <w:ind w:left="1080"/>
       </w:pPr>
       <w:r>
         <w:t>Dopravce uvede v SPPO stanice/linky/spoje, u kterých je umožněn nástup PAX bez JD a zakoupení JD bez přirážky</w:t>
+      </w:r>
+    </w:p>
+    <w:p>
+      <w:pPr>
+        <w:pStyle w:val="Odstavecseseznamem"/>
+        <w:numPr>
+          <w:ilvl w:val="1"/>
+          <w:numId w:val="1"/>
+        </w:numPr>
+        <w:ind w:left="1080"/>
+      </w:pPr>
+      <w:r>
+        <w:t>Má dopravce právo k JD požadovat přirážku</w:t>
+      </w:r>
+      <w:r>
+        <w:t>, pokud PAX nevyužije možnosti nákupu ve stanici</w:t>
       </w:r>
     </w:p>
     <w:p>
@@ -225,21 +261,10 @@
           <w:ilvl w:val="0"/>
           <w:numId w:val="1"/>
         </w:numPr>
-      </w:pPr>
-      <w:r>
-        <w:t>V případě možnosti nákupu JD ve stanici a PAX tak neučiní</w:t>
-      </w:r>
-    </w:p>
-    <w:p>
-      <w:pPr>
-        <w:pStyle w:val="Odstavecseseznamem"/>
-        <w:numPr>
-          <w:ilvl w:val="1"/>
-          <w:numId w:val="1"/>
-        </w:numPr>
-      </w:pPr>
-      <w:r>
-        <w:t>Má dopravce právo k JD požadovat přirážku</w:t>
+        <w:ind w:left="360"/>
+      </w:pPr>
+      <w:r>
+        <w:t>PAX může obsadit pouze jedno volné místo, nestanoví-li se jinak</w:t>
       </w:r>
     </w:p>
     <w:p>
@@ -249,9 +274,37 @@
           <w:ilvl w:val="0"/>
           <w:numId w:val="1"/>
         </w:numPr>
-      </w:pPr>
-      <w:r>
-        <w:t>PAX může obsadit pouze jedno volné místo, nestanoví-li se jinak</w:t>
+        <w:ind w:left="360"/>
+      </w:pPr>
+      <w:bookmarkStart w:id="0" w:name="_Hlk87620973"/>
+      <w:r>
+        <w:t xml:space="preserve">Je uzavřena a dochází k jejímu plnění </w:t>
+      </w:r>
+    </w:p>
+    <w:p>
+      <w:pPr>
+        <w:pStyle w:val="Odstavecseseznamem"/>
+        <w:numPr>
+          <w:ilvl w:val="1"/>
+          <w:numId w:val="1"/>
+        </w:numPr>
+        <w:ind w:left="1080"/>
+      </w:pPr>
+      <w:r>
+        <w:t>Nástupem do dopravního prostředku (Vlak, lanovka, NAD)</w:t>
+      </w:r>
+    </w:p>
+    <w:p>
+      <w:pPr>
+        <w:pStyle w:val="Odstavecseseznamem"/>
+        <w:numPr>
+          <w:ilvl w:val="1"/>
+          <w:numId w:val="1"/>
+        </w:numPr>
+        <w:ind w:left="1080"/>
+      </w:pPr>
+      <w:r>
+        <w:t>Vstupem do označeného prostoru, kde platí jízdní doklady ČD</w:t>
       </w:r>
     </w:p>
     <w:p>
@@ -261,9 +314,20 @@
           <w:ilvl w:val="0"/>
           <w:numId w:val="1"/>
         </w:numPr>
-      </w:pPr>
-      <w:r>
-        <w:t xml:space="preserve">Je uzavřena a dochází k jejímu plnění </w:t>
+        <w:ind w:left="360"/>
+      </w:pPr>
+      <w:bookmarkStart w:id="1" w:name="_Hlk87202027"/>
+      <w:r>
+        <w:t>Uzavřením přepravní smlouvy</w:t>
+      </w:r>
+      <w:r>
+        <w:t xml:space="preserve"> </w:t>
+      </w:r>
+      <w:r>
+        <w:t>PAX</w:t>
+      </w:r>
+      <w:r>
+        <w:t xml:space="preserve"> vyjadřuje</w:t>
       </w:r>
     </w:p>
     <w:p>
@@ -273,9 +337,22 @@
           <w:ilvl w:val="1"/>
           <w:numId w:val="1"/>
         </w:numPr>
-      </w:pPr>
-      <w:r>
-        <w:t>Nástupem do dopravního prostředku (Vlak, lanovka, NAD)</w:t>
+        <w:ind w:left="1080"/>
+      </w:pPr>
+      <w:r>
+        <w:t xml:space="preserve">Závazek zaplatit </w:t>
+      </w:r>
+      <w:r>
+        <w:t xml:space="preserve">jízdné </w:t>
+      </w:r>
+      <w:r>
+        <w:t xml:space="preserve">dle </w:t>
+      </w:r>
+      <w:r>
+        <w:t xml:space="preserve">tarify </w:t>
+      </w:r>
+      <w:r>
+        <w:t>nebo cenu vyhlášenou v PTV</w:t>
       </w:r>
     </w:p>
     <w:p>
@@ -285,11 +362,56 @@
           <w:ilvl w:val="1"/>
           <w:numId w:val="1"/>
         </w:numPr>
-      </w:pPr>
-      <w:r>
-        <w:t>Vstupem do označeného prostoru, kde platí jízdní doklady ČD</w:t>
-      </w:r>
-    </w:p>
+        <w:ind w:left="1080"/>
+      </w:pPr>
+      <w:r>
+        <w:t>Souhlas s</w:t>
+      </w:r>
+      <w:r>
+        <w:t xml:space="preserve"> </w:t>
+      </w:r>
+      <w:r>
+        <w:t>SPPO</w:t>
+      </w:r>
+      <w:r>
+        <w:t xml:space="preserve"> a závazek je plnit</w:t>
+      </w:r>
+    </w:p>
+    <w:p>
+      <w:pPr>
+        <w:pStyle w:val="Odstavecseseznamem"/>
+        <w:numPr>
+          <w:ilvl w:val="1"/>
+          <w:numId w:val="1"/>
+        </w:numPr>
+        <w:ind w:left="1080"/>
+      </w:pPr>
+      <w:r>
+        <w:t>Souhlas s t</w:t>
+      </w:r>
+      <w:r>
+        <w:t>arifními podmínkami</w:t>
+      </w:r>
+    </w:p>
+    <w:p>
+      <w:pPr>
+        <w:pStyle w:val="Odstavecseseznamem"/>
+        <w:numPr>
+          <w:ilvl w:val="1"/>
+          <w:numId w:val="1"/>
+        </w:numPr>
+        <w:ind w:left="1080"/>
+      </w:pPr>
+      <w:r>
+        <w:t xml:space="preserve">Souhlas s pravidly pro nákup v e-shopu ČD a </w:t>
+      </w:r>
+      <w:proofErr w:type="spellStart"/>
+      <w:r>
+        <w:t>TeleTiket</w:t>
+      </w:r>
+      <w:proofErr w:type="spellEnd"/>
+    </w:p>
+    <w:bookmarkEnd w:id="1"/>
     <w:p>
       <w:pPr>
         <w:pStyle w:val="Odstavecseseznamem"/>
@@ -297,19 +419,10 @@
           <w:ilvl w:val="0"/>
           <w:numId w:val="1"/>
         </w:numPr>
-      </w:pPr>
-      <w:bookmarkStart w:id="0" w:name="_Hlk87202027"/>
-      <w:r>
-        <w:t>Uzavřením přepravní smlouvy</w:t>
-      </w:r>
-      <w:r>
-        <w:t xml:space="preserve"> </w:t>
-      </w:r>
-      <w:r>
-        <w:t>PAX</w:t>
-      </w:r>
-      <w:r>
-        <w:t xml:space="preserve"> vyjadřuje</w:t>
+        <w:ind w:left="360"/>
+      </w:pPr>
+      <w:r>
+        <w:t>Uzavřením přepravní smlouvy dopravce vyjadřuje</w:t>
       </w:r>
     </w:p>
     <w:p>
@@ -319,9 +432,10 @@
           <w:ilvl w:val="1"/>
           <w:numId w:val="1"/>
         </w:numPr>
-      </w:pPr>
-      <w:r>
-        <w:t>Závazek zaplatit za přepravu cenu dle TR 10, TR 14 nebo cenu vyhlášenou ve vyhlášce PTV</w:t>
+        <w:ind w:left="1080"/>
+      </w:pPr>
+      <w:r>
+        <w:t>Závazek přepravit PAX z nástupní do cílové stanice řádně a včas</w:t>
       </w:r>
     </w:p>
     <w:p>
@@ -331,9 +445,10 @@
           <w:ilvl w:val="1"/>
           <w:numId w:val="1"/>
         </w:numPr>
-      </w:pPr>
-      <w:r>
-        <w:t>Souhlas s přepravními podmínkami vyhlášenými v</w:t>
+        <w:ind w:left="1080"/>
+      </w:pPr>
+      <w:r>
+        <w:t>Závazek přepravit PAX dopravními prostředky zveřejněnými v jízdním řádu za podmínek vyhlášených v</w:t>
       </w:r>
       <w:r>
         <w:t> </w:t>
@@ -341,9 +456,6 @@
       <w:r>
         <w:t>SPPO</w:t>
       </w:r>
-      <w:r>
-        <w:t xml:space="preserve"> a závazek je plnit</w:t>
-      </w:r>
     </w:p>
     <w:p>
       <w:pPr>
@@ -352,32 +464,31 @@
           <w:ilvl w:val="1"/>
           <w:numId w:val="1"/>
         </w:numPr>
-      </w:pPr>
-      <w:r>
-        <w:t>Souhlas s t</w:t>
-      </w:r>
-      <w:r>
-        <w:t>arifními podmínkami v tarifu TR 10, TR 14 nebo zveřejněnými ve vyhlášce PTV</w:t>
-      </w:r>
-    </w:p>
-    <w:p>
-      <w:pPr>
-        <w:pStyle w:val="Odstavecseseznamem"/>
-        <w:numPr>
-          <w:ilvl w:val="1"/>
+        <w:ind w:left="1080"/>
+      </w:pPr>
+      <w:r>
+        <w:t>Odpovědnost za újmy, které mohou během přepravy vzniknout</w:t>
+      </w:r>
+    </w:p>
+    <w:p>
+      <w:pPr>
+        <w:pStyle w:val="Odstavecseseznamem"/>
+        <w:numPr>
+          <w:ilvl w:val="2"/>
           <w:numId w:val="1"/>
         </w:numPr>
-      </w:pPr>
-      <w:r>
-        <w:t xml:space="preserve">Souhlas s pravidly pro nákup v e-shopu ČD a </w:t>
-      </w:r>
-      <w:proofErr w:type="spellStart"/>
-      <w:r>
-        <w:t>TeleTiket</w:t>
-      </w:r>
-      <w:proofErr w:type="spellEnd"/>
-    </w:p>
-    <w:bookmarkEnd w:id="0"/>
+        <w:ind w:left="1800"/>
+      </w:pPr>
+      <w:r>
+        <w:t>Újma na zdraví</w:t>
+      </w:r>
+      <w:r>
+        <w:t>, š</w:t>
+      </w:r>
+      <w:r>
+        <w:t>koda na zavazadle</w:t>
+      </w:r>
+    </w:p>
     <w:p>
       <w:pPr>
         <w:pStyle w:val="Odstavecseseznamem"/>
@@ -385,9 +496,22 @@
           <w:ilvl w:val="0"/>
           <w:numId w:val="1"/>
         </w:numPr>
-      </w:pPr>
-      <w:r>
-        <w:t>Uzavřením přepravní smlouvy dopravce vyjadřuje</w:t>
+        <w:ind w:left="360"/>
+      </w:pPr>
+      <w:r>
+        <w:t>Smlouvu může uzavřít je</w:t>
+      </w:r>
+      <w:r>
+        <w:t>n</w:t>
+      </w:r>
+      <w:r>
+        <w:t xml:space="preserve"> PAX starší </w:t>
+      </w:r>
+      <w:r>
+        <w:t>6</w:t>
+      </w:r>
+      <w:r>
+        <w:t xml:space="preserve"> let</w:t>
       </w:r>
     </w:p>
     <w:p>
@@ -397,63 +521,18 @@
           <w:ilvl w:val="1"/>
           <w:numId w:val="1"/>
         </w:numPr>
-      </w:pPr>
-      <w:r>
-        <w:t>Závazek přepravit PAX z nástupní do cílové stanice řádně a včas</w:t>
-      </w:r>
-    </w:p>
-    <w:p>
-      <w:pPr>
-        <w:pStyle w:val="Odstavecseseznamem"/>
-        <w:numPr>
-          <w:ilvl w:val="1"/>
-          <w:numId w:val="1"/>
-        </w:numPr>
-      </w:pPr>
-      <w:r>
-        <w:t>Závazek přepravit PAX dopravními prostředky zveřejněnými v jízdním řádu za podmínek vyhlášených v</w:t>
-      </w:r>
-      <w:r>
-        <w:t> </w:t>
-      </w:r>
-      <w:r>
-        <w:t>SPPO</w:t>
-      </w:r>
-    </w:p>
-    <w:p>
-      <w:pPr>
-        <w:pStyle w:val="Odstavecseseznamem"/>
-        <w:numPr>
-          <w:ilvl w:val="1"/>
-          <w:numId w:val="1"/>
-        </w:numPr>
-      </w:pPr>
-      <w:r>
-        <w:t>Odpovědnost za újmy, které mohou během přepravy vzniknout</w:t>
-      </w:r>
-    </w:p>
-    <w:p>
-      <w:pPr>
-        <w:pStyle w:val="Odstavecseseznamem"/>
-        <w:numPr>
-          <w:ilvl w:val="2"/>
-          <w:numId w:val="1"/>
-        </w:numPr>
-      </w:pPr>
-      <w:r>
-        <w:t>Újma na zdraví</w:t>
-      </w:r>
-    </w:p>
-    <w:p>
-      <w:pPr>
-        <w:pStyle w:val="Odstavecseseznamem"/>
-        <w:numPr>
-          <w:ilvl w:val="2"/>
-          <w:numId w:val="1"/>
-        </w:numPr>
-      </w:pPr>
-      <w:r>
-        <w:t>Škoda na zavazadle</w:t>
+        <w:ind w:left="1080"/>
+      </w:pPr>
+      <w:r>
+        <w:t xml:space="preserve">Do </w:t>
+      </w:r>
+      <w:proofErr w:type="gramStart"/>
+      <w:r>
+        <w:t>6ti</w:t>
+      </w:r>
+      <w:proofErr w:type="gramEnd"/>
+      <w:r>
+        <w:t xml:space="preserve"> let pouze v doprovodu osoby starší 10ti let</w:t>
       </w:r>
     </w:p>
     <w:p>
@@ -463,17 +542,13 @@
           <w:ilvl w:val="0"/>
           <w:numId w:val="1"/>
         </w:numPr>
-      </w:pPr>
-      <w:r>
-        <w:t xml:space="preserve">Smlouvu může uzavřít je PAX starší </w:t>
-      </w:r>
-      <w:proofErr w:type="gramStart"/>
-      <w:r>
-        <w:t>6ti</w:t>
-      </w:r>
-      <w:proofErr w:type="gramEnd"/>
-      <w:r>
-        <w:t xml:space="preserve"> let</w:t>
+        <w:ind w:left="360"/>
+      </w:pPr>
+      <w:r>
+        <w:t>PAX je odbaven jednou přepravní smlouvou</w:t>
+      </w:r>
+      <w:r>
+        <w:t xml:space="preserve"> na celou svou zamýšlenou cestu</w:t>
       </w:r>
     </w:p>
     <w:p>
@@ -483,17 +558,23 @@
           <w:ilvl w:val="1"/>
           <w:numId w:val="1"/>
         </w:numPr>
-      </w:pPr>
-      <w:r>
-        <w:t xml:space="preserve">Do </w:t>
-      </w:r>
-      <w:proofErr w:type="gramStart"/>
-      <w:r>
-        <w:t>6ti</w:t>
-      </w:r>
-      <w:proofErr w:type="gramEnd"/>
-      <w:r>
-        <w:t xml:space="preserve"> let pouze v doprovodu osoby starší 10ti let</w:t>
+        <w:ind w:left="1080"/>
+      </w:pPr>
+      <w:r>
+        <w:t>Je-li to možné</w:t>
+      </w:r>
+    </w:p>
+    <w:p>
+      <w:pPr>
+        <w:pStyle w:val="Odstavecseseznamem"/>
+        <w:numPr>
+          <w:ilvl w:val="1"/>
+          <w:numId w:val="1"/>
+        </w:numPr>
+        <w:ind w:left="1080"/>
+      </w:pPr>
+      <w:r>
+        <w:t>Pokud PAX nepožaduje jiný způsob odbavení</w:t>
       </w:r>
     </w:p>
     <w:p>
@@ -503,12 +584,10 @@
           <w:ilvl w:val="0"/>
           <w:numId w:val="1"/>
         </w:numPr>
-      </w:pPr>
-      <w:r>
-        <w:t>PAX je odbaven jednou přepravní smlouvou</w:t>
-      </w:r>
-      <w:r>
-        <w:t xml:space="preserve"> na celou svou zamýšlenou cestu</w:t>
+        <w:ind w:left="360"/>
+      </w:pPr>
+      <w:r>
+        <w:t>Je splněna</w:t>
       </w:r>
     </w:p>
     <w:p>
@@ -518,9 +597,11 @@
           <w:ilvl w:val="1"/>
           <w:numId w:val="1"/>
         </w:numPr>
-      </w:pPr>
-      <w:r>
-        <w:t>Je-li to možné</w:t>
+        <w:ind w:left="1080"/>
+      </w:pPr>
+      <w:r>
+        <w:lastRenderedPageBreak/>
+        <w:t>Řádným provedením přepravy ve smluveném rozsahu</w:t>
       </w:r>
     </w:p>
     <w:p>
@@ -530,10 +611,29 @@
           <w:ilvl w:val="1"/>
           <w:numId w:val="1"/>
         </w:numPr>
-      </w:pPr>
-      <w:r>
-        <w:lastRenderedPageBreak/>
-        <w:t>Pokud PAX nepožaduje jiný způsob odbavení</w:t>
+        <w:ind w:left="1080"/>
+      </w:pPr>
+      <w:r>
+        <w:t>Provedením přepravy v jiném než smluveném rozsahu</w:t>
+      </w:r>
+    </w:p>
+    <w:p>
+      <w:pPr>
+        <w:pStyle w:val="Odstavecseseznamem"/>
+        <w:numPr>
+          <w:ilvl w:val="1"/>
+          <w:numId w:val="1"/>
+        </w:numPr>
+        <w:ind w:left="1080"/>
+      </w:pPr>
+      <w:r>
+        <w:t>Oprávněným vyloučením PAX z</w:t>
+      </w:r>
+      <w:r>
+        <w:t> </w:t>
+      </w:r>
+      <w:r>
+        <w:t>přepravy</w:t>
       </w:r>
     </w:p>
     <w:p>
@@ -543,51 +643,16 @@
           <w:ilvl w:val="0"/>
           <w:numId w:val="1"/>
         </w:numPr>
-      </w:pPr>
-      <w:r>
-        <w:t>Je splněna</w:t>
-      </w:r>
-    </w:p>
-    <w:p>
-      <w:pPr>
-        <w:pStyle w:val="Odstavecseseznamem"/>
-        <w:numPr>
-          <w:ilvl w:val="1"/>
-          <w:numId w:val="1"/>
-        </w:numPr>
-      </w:pPr>
-      <w:r>
-        <w:t>Řádným provedením přepravy ve smluveném rozsahu</w:t>
-      </w:r>
-    </w:p>
-    <w:p>
-      <w:pPr>
-        <w:pStyle w:val="Odstavecseseznamem"/>
-        <w:numPr>
-          <w:ilvl w:val="1"/>
-          <w:numId w:val="1"/>
-        </w:numPr>
-      </w:pPr>
-      <w:r>
-        <w:t>Provedením přepravy v jiném než smluveném rozsahu</w:t>
-      </w:r>
-    </w:p>
-    <w:p>
-      <w:pPr>
-        <w:pStyle w:val="Odstavecseseznamem"/>
-        <w:numPr>
-          <w:ilvl w:val="1"/>
-          <w:numId w:val="1"/>
-        </w:numPr>
-      </w:pPr>
-      <w:r>
-        <w:t>Oprávněným vyloučením PAX z</w:t>
-      </w:r>
-      <w:r>
-        <w:t> </w:t>
-      </w:r>
-      <w:r>
-        <w:t>přepravy</w:t>
+        <w:ind w:left="360"/>
+      </w:pPr>
+      <w:r>
+        <w:t xml:space="preserve">V případě nesplnění ze strany dopravce má </w:t>
+      </w:r>
+      <w:r>
+        <w:t>PAX</w:t>
+      </w:r>
+      <w:r>
+        <w:t xml:space="preserve"> možnost uplatnit právo z přepravní smlouvy</w:t>
       </w:r>
     </w:p>
     <w:p>
@@ -597,15 +662,10 @@
           <w:ilvl w:val="0"/>
           <w:numId w:val="1"/>
         </w:numPr>
-      </w:pPr>
-      <w:r>
-        <w:t xml:space="preserve">V případě nesplnění ze strany dopravce má </w:t>
-      </w:r>
-      <w:r>
-        <w:t>PAX</w:t>
-      </w:r>
-      <w:r>
-        <w:t xml:space="preserve"> možnost uplatnit právo z přepravní smlouvy</w:t>
+        <w:ind w:left="360"/>
+      </w:pPr>
+      <w:r>
+        <w:t>V případě nesplnění ze strany PAX má dopravce právo vyloučit PAX z přepravy</w:t>
       </w:r>
     </w:p>
     <w:p>
@@ -615,9 +675,25 @@
           <w:ilvl w:val="0"/>
           <w:numId w:val="1"/>
         </w:numPr>
-      </w:pPr>
-      <w:r>
-        <w:t>V případě nesplnění ze strany PAX má dopravce právo vyloučit PAX z přepravy</w:t>
+        <w:ind w:left="360"/>
+      </w:pPr>
+      <w:r>
+        <w:t>Přepravní smlouvu může plnit více železničních dopravců dle údajů na JD</w:t>
+      </w:r>
+      <w:bookmarkEnd w:id="0"/>
+    </w:p>
+    <w:p>
+      <w:pPr>
+        <w:pStyle w:val="Nadpis2"/>
+      </w:pPr>
+      <w:r>
+        <w:t>J</w:t>
+      </w:r>
+      <w:r>
+        <w:t>ízdní doklad</w:t>
+      </w:r>
+      <w:r>
+        <w:t>y</w:t>
       </w:r>
     </w:p>
     <w:p>
@@ -625,43 +701,708 @@
         <w:pStyle w:val="Odstavecseseznamem"/>
         <w:numPr>
           <w:ilvl w:val="0"/>
-          <w:numId w:val="1"/>
-        </w:numPr>
-      </w:pPr>
-      <w:r>
-        <w:t>Přepravní smlouvu může plnit více železničních dopravců dle údajů na JD</w:t>
-      </w:r>
-    </w:p>
-    <w:p>
-      <w:pPr>
-        <w:pStyle w:val="Odstavecseseznamem"/>
-        <w:numPr>
-          <w:ilvl w:val="1"/>
-          <w:numId w:val="1"/>
-        </w:numPr>
-      </w:pPr>
-      <w:r>
-        <w:t xml:space="preserve">Platí pro jízdenky mimo </w:t>
+          <w:numId w:val="4"/>
+        </w:numPr>
+        <w:ind w:left="360"/>
+      </w:pPr>
+      <w:r>
+        <w:t>Jízdní doklad</w:t>
+      </w:r>
+    </w:p>
+    <w:p>
+      <w:pPr>
+        <w:pStyle w:val="Odstavecseseznamem"/>
+        <w:numPr>
+          <w:ilvl w:val="1"/>
+          <w:numId w:val="4"/>
+        </w:numPr>
+        <w:ind w:left="1080"/>
+      </w:pPr>
+      <w:r>
+        <w:t>Přenosné a nepřenosné</w:t>
+      </w:r>
+    </w:p>
+    <w:p>
+      <w:pPr>
+        <w:pStyle w:val="Odstavecseseznamem"/>
+        <w:numPr>
+          <w:ilvl w:val="1"/>
+          <w:numId w:val="4"/>
+        </w:numPr>
+        <w:ind w:left="1080"/>
+      </w:pPr>
+      <w:r>
+        <w:t>Pro jednotlivou jízdu</w:t>
+      </w:r>
+    </w:p>
+    <w:p>
+      <w:pPr>
+        <w:pStyle w:val="Odstavecseseznamem"/>
+        <w:numPr>
+          <w:ilvl w:val="1"/>
+          <w:numId w:val="4"/>
+        </w:numPr>
+        <w:ind w:left="1080"/>
+      </w:pPr>
+      <w:r>
+        <w:t>Časový jízdní doklad</w:t>
+      </w:r>
+    </w:p>
+    <w:p>
+      <w:pPr>
+        <w:pStyle w:val="Odstavecseseznamem"/>
+        <w:numPr>
+          <w:ilvl w:val="1"/>
+          <w:numId w:val="4"/>
+        </w:numPr>
+        <w:ind w:left="1080"/>
+      </w:pPr>
+      <w:r>
+        <w:t>Jiný doklad</w:t>
+      </w:r>
+    </w:p>
+    <w:p>
+      <w:pPr>
+        <w:pStyle w:val="Odstavecseseznamem"/>
+        <w:numPr>
+          <w:ilvl w:val="1"/>
+          <w:numId w:val="4"/>
+        </w:numPr>
+        <w:ind w:left="1080"/>
+      </w:pPr>
+      <w:r>
+        <w:t>Musí obsahovat</w:t>
+      </w:r>
+    </w:p>
+    <w:p>
+      <w:pPr>
+        <w:pStyle w:val="Odstavecseseznamem"/>
+        <w:numPr>
+          <w:ilvl w:val="2"/>
+          <w:numId w:val="4"/>
+        </w:numPr>
+        <w:ind w:left="1800"/>
+      </w:pPr>
+      <w:r>
+        <w:t>Informaci o dopravcích</w:t>
+      </w:r>
+    </w:p>
+    <w:p>
+      <w:pPr>
+        <w:pStyle w:val="Odstavecseseznamem"/>
+        <w:numPr>
+          <w:ilvl w:val="2"/>
+          <w:numId w:val="4"/>
+        </w:numPr>
+        <w:ind w:left="1800"/>
+      </w:pPr>
+      <w:r>
+        <w:t>Nástupní a cílovou stanici, případně tarifní pásmo nebo zóna</w:t>
+      </w:r>
+    </w:p>
+    <w:p>
+      <w:pPr>
+        <w:pStyle w:val="Odstavecseseznamem"/>
+        <w:numPr>
+          <w:ilvl w:val="2"/>
+          <w:numId w:val="4"/>
+        </w:numPr>
+        <w:ind w:left="1800"/>
+      </w:pPr>
+      <w:r>
+        <w:t>Výše a druh jízdného, výše slevy (pokud je použita)</w:t>
+      </w:r>
+    </w:p>
+    <w:p>
+      <w:pPr>
+        <w:pStyle w:val="Odstavecseseznamem"/>
+        <w:numPr>
+          <w:ilvl w:val="2"/>
+          <w:numId w:val="4"/>
+        </w:numPr>
+        <w:ind w:left="1800"/>
+      </w:pPr>
+      <w:r>
+        <w:t>Údaj o platnosti</w:t>
+      </w:r>
+    </w:p>
+    <w:p>
+      <w:pPr>
+        <w:pStyle w:val="Odstavecseseznamem"/>
+        <w:numPr>
+          <w:ilvl w:val="2"/>
+          <w:numId w:val="4"/>
+        </w:numPr>
+        <w:ind w:left="1800"/>
+      </w:pPr>
+      <w:r>
+        <w:t>Údaje umožňující kontrolu platnosti a správnosti jeho použití (Pokud jsou stanoveny)</w:t>
+      </w:r>
+    </w:p>
+    <w:p>
+      <w:pPr>
+        <w:pStyle w:val="Odstavecseseznamem"/>
+        <w:numPr>
+          <w:ilvl w:val="2"/>
+          <w:numId w:val="4"/>
+        </w:numPr>
+        <w:ind w:left="1800"/>
+      </w:pPr>
+      <w:r>
+        <w:t>Způsob platby (ČD)</w:t>
+      </w:r>
+    </w:p>
+    <w:p>
+      <w:pPr>
+        <w:pStyle w:val="Odstavecseseznamem"/>
+        <w:numPr>
+          <w:ilvl w:val="1"/>
+          <w:numId w:val="4"/>
+        </w:numPr>
+        <w:ind w:left="1080"/>
+      </w:pPr>
+      <w:r>
+        <w:t>Doklady do 10 0000 Kč</w:t>
+      </w:r>
+    </w:p>
+    <w:p>
+      <w:pPr>
+        <w:pStyle w:val="Odstavecseseznamem"/>
+        <w:numPr>
+          <w:ilvl w:val="2"/>
+          <w:numId w:val="4"/>
+        </w:numPr>
+        <w:ind w:left="1800"/>
+      </w:pPr>
+      <w:r>
+        <w:t>Náležitosti zjednodušeného daňového dokladu</w:t>
+      </w:r>
+    </w:p>
+    <w:p>
+      <w:pPr>
+        <w:pStyle w:val="Odstavecseseznamem"/>
+        <w:numPr>
+          <w:ilvl w:val="1"/>
+          <w:numId w:val="4"/>
+        </w:numPr>
+        <w:ind w:left="1080"/>
+      </w:pPr>
+      <w:r>
+        <w:t>Doklady nad 10 000 Kč</w:t>
+      </w:r>
+    </w:p>
+    <w:p>
+      <w:pPr>
+        <w:pStyle w:val="Odstavecseseznamem"/>
+        <w:numPr>
+          <w:ilvl w:val="2"/>
+          <w:numId w:val="4"/>
+        </w:numPr>
+        <w:ind w:left="1800"/>
+      </w:pPr>
+      <w:r>
+        <w:t>Na požádání řádný daňový doklad</w:t>
+      </w:r>
+    </w:p>
+    <w:p>
+      <w:pPr>
+        <w:pStyle w:val="Odstavecseseznamem"/>
+        <w:numPr>
+          <w:ilvl w:val="1"/>
+          <w:numId w:val="4"/>
+        </w:numPr>
+        <w:ind w:left="1080"/>
+      </w:pPr>
+      <w:r>
+        <w:t xml:space="preserve">Obchodování s JD, vouchery, odškodněními či dobropisy je </w:t>
       </w:r>
       <w:proofErr w:type="spellStart"/>
       <w:r>
-        <w:t>OneTicket</w:t>
+        <w:t>zakázano</w:t>
       </w:r>
       <w:proofErr w:type="spellEnd"/>
     </w:p>
-    <w:p/>
-    <w:p>
-      <w:pPr>
-        <w:pStyle w:val="Nadpis2"/>
+    <w:p>
+      <w:pPr>
+        <w:pStyle w:val="Odstavecseseznamem"/>
+        <w:numPr>
+          <w:ilvl w:val="2"/>
+          <w:numId w:val="4"/>
+        </w:numPr>
+        <w:ind w:left="1800"/>
+      </w:pPr>
+      <w:r>
+        <w:t>Pouze na základě smlouvy s</w:t>
+      </w:r>
+      <w:r>
+        <w:t> </w:t>
+      </w:r>
+      <w:r>
+        <w:t>ČD</w:t>
+      </w:r>
+    </w:p>
+    <w:p>
+      <w:pPr>
+        <w:pStyle w:val="Odstavecseseznamem"/>
+        <w:numPr>
+          <w:ilvl w:val="0"/>
+          <w:numId w:val="4"/>
+        </w:numPr>
+        <w:ind w:left="360"/>
+      </w:pPr>
+      <w:r>
+        <w:t>PAX je povinen přesvědčit se, zda byl JD vydán dle jeho požadavků</w:t>
+      </w:r>
+    </w:p>
+    <w:p>
+      <w:pPr>
+        <w:pStyle w:val="Odstavecseseznamem"/>
+        <w:numPr>
+          <w:ilvl w:val="0"/>
+          <w:numId w:val="4"/>
+        </w:numPr>
+        <w:ind w:left="360"/>
+      </w:pPr>
+      <w:r>
+        <w:t xml:space="preserve">Není platný, pokud </w:t>
+      </w:r>
+    </w:p>
+    <w:p>
+      <w:pPr>
+        <w:pStyle w:val="Odstavecseseznamem"/>
+        <w:numPr>
+          <w:ilvl w:val="1"/>
+          <w:numId w:val="4"/>
+        </w:numPr>
+        <w:ind w:left="1080"/>
+      </w:pPr>
+      <w:r>
+        <w:t>PAX nedodržel podmínky pro jejich použití nebo předložení ke kontrole</w:t>
+      </w:r>
+    </w:p>
+    <w:p>
+      <w:pPr>
+        <w:pStyle w:val="Odstavecseseznamem"/>
+        <w:numPr>
+          <w:ilvl w:val="1"/>
+          <w:numId w:val="4"/>
+        </w:numPr>
+        <w:ind w:left="1080"/>
+      </w:pPr>
+      <w:r>
+        <w:t>Údaje či části dokladu chybí, neodpovídají skutečnosti nebo byly neoprávněně upraveny</w:t>
+      </w:r>
+    </w:p>
+    <w:p>
+      <w:pPr>
+        <w:pStyle w:val="Odstavecseseznamem"/>
+        <w:numPr>
+          <w:ilvl w:val="1"/>
+          <w:numId w:val="4"/>
+        </w:numPr>
+        <w:ind w:left="1080"/>
+      </w:pPr>
+      <w:r>
+        <w:t>Doklad není čitelný</w:t>
+      </w:r>
+    </w:p>
+    <w:p>
+      <w:pPr>
+        <w:pStyle w:val="Odstavecseseznamem"/>
+        <w:numPr>
+          <w:ilvl w:val="1"/>
+          <w:numId w:val="4"/>
+        </w:numPr>
+        <w:ind w:left="1080"/>
+      </w:pPr>
+      <w:r>
+        <w:t>Elektronicky nesené údaje neodpovídají údajům na dokladu</w:t>
+      </w:r>
+    </w:p>
+    <w:p>
+      <w:pPr>
+        <w:pStyle w:val="Odstavecseseznamem"/>
+        <w:numPr>
+          <w:ilvl w:val="1"/>
+          <w:numId w:val="4"/>
+        </w:numPr>
+        <w:ind w:left="1080"/>
+      </w:pPr>
+      <w:r>
+        <w:t>Bylo uplatněno právo z přepravní smlouvy</w:t>
+      </w:r>
+    </w:p>
+    <w:p>
+      <w:pPr>
+        <w:pStyle w:val="Odstavecseseznamem"/>
+        <w:numPr>
+          <w:ilvl w:val="1"/>
+          <w:numId w:val="4"/>
+        </w:numPr>
+        <w:ind w:left="1080"/>
+      </w:pPr>
+      <w:r>
+        <w:t>Nenastala nebo uplynula doba platnosti, vyjma výjimek v TR 10</w:t>
+      </w:r>
+    </w:p>
+    <w:p>
+      <w:pPr>
+        <w:pStyle w:val="Odstavecseseznamem"/>
+        <w:numPr>
+          <w:ilvl w:val="1"/>
+          <w:numId w:val="4"/>
+        </w:numPr>
+        <w:ind w:left="1080"/>
+      </w:pPr>
+      <w:r>
+        <w:t>Je používán bez vyžadované fotografie</w:t>
+      </w:r>
+    </w:p>
+    <w:p>
+      <w:pPr>
+        <w:pStyle w:val="Odstavecseseznamem"/>
+        <w:numPr>
+          <w:ilvl w:val="1"/>
+          <w:numId w:val="4"/>
+        </w:numPr>
+        <w:ind w:left="1080"/>
+      </w:pPr>
+      <w:r>
+        <w:t>Je užíván neoprávněnou osobou</w:t>
+      </w:r>
+    </w:p>
+    <w:p>
+      <w:pPr>
+        <w:pStyle w:val="Odstavecseseznamem"/>
+        <w:numPr>
+          <w:ilvl w:val="1"/>
+          <w:numId w:val="4"/>
+        </w:numPr>
+        <w:ind w:left="1080"/>
+      </w:pPr>
+      <w:r>
+        <w:t>Nejde o originál</w:t>
+      </w:r>
+    </w:p>
+    <w:p>
+      <w:pPr>
+        <w:pStyle w:val="Odstavecseseznamem"/>
+        <w:numPr>
+          <w:ilvl w:val="1"/>
+          <w:numId w:val="4"/>
+        </w:numPr>
+        <w:ind w:left="1080"/>
+      </w:pPr>
+      <w:r>
+        <w:t>Jízdní doklad lze použít jen ve spojení s dokladem, na jehož základě byl vydán</w:t>
+      </w:r>
+    </w:p>
+    <w:p>
+      <w:pPr>
+        <w:pStyle w:val="Odstavecseseznamem"/>
+        <w:numPr>
+          <w:ilvl w:val="0"/>
+          <w:numId w:val="4"/>
+        </w:numPr>
+        <w:ind w:left="360"/>
+      </w:pPr>
+      <w:r>
+        <w:t>Při neplatném JD zaměstnanec JD neuzná</w:t>
+      </w:r>
+    </w:p>
+    <w:p>
+      <w:pPr>
+        <w:pStyle w:val="Odstavecseseznamem"/>
+        <w:numPr>
+          <w:ilvl w:val="1"/>
+          <w:numId w:val="4"/>
+        </w:numPr>
+        <w:ind w:left="1080"/>
+      </w:pPr>
+      <w:r>
+        <w:t>Cestující doplatí jízdné, na které prokáže nárok a přirážku dle SPPO</w:t>
+      </w:r>
+    </w:p>
+    <w:p>
+      <w:pPr>
+        <w:pStyle w:val="Odstavecseseznamem"/>
+        <w:numPr>
+          <w:ilvl w:val="1"/>
+          <w:numId w:val="4"/>
+        </w:numPr>
+        <w:ind w:left="1080"/>
+      </w:pPr>
+      <w:r>
+        <w:t>V případě odebrání JD, který byl pozměněn je cestující povinen doložit osobní údaje a zaměstnanec vystaví PAX potvrzení</w:t>
+      </w:r>
+    </w:p>
+    <w:p>
+      <w:pPr>
+        <w:pStyle w:val="Odstavecseseznamem"/>
+        <w:numPr>
+          <w:ilvl w:val="1"/>
+          <w:numId w:val="4"/>
+        </w:numPr>
+        <w:ind w:left="1080"/>
+      </w:pPr>
+      <w:r>
+        <w:t>Zaměstnanec nemůže odebrat Žákovský průkaz a ISIC, ani kdyby byly neplatné</w:t>
+      </w:r>
+    </w:p>
+    <w:p>
+      <w:pPr>
+        <w:pStyle w:val="Odstavecseseznamem"/>
+        <w:numPr>
+          <w:ilvl w:val="1"/>
+          <w:numId w:val="4"/>
+        </w:numPr>
+        <w:ind w:left="1080"/>
+      </w:pPr>
+      <w:r>
+        <w:t xml:space="preserve">V případě odebrání </w:t>
+      </w:r>
+      <w:r>
+        <w:t>JD vystaví zaměstnanec potvrzení o odebrání</w:t>
+      </w:r>
+    </w:p>
+    <w:p>
+      <w:pPr>
+        <w:pStyle w:val="Odstavecseseznamem"/>
+        <w:numPr>
+          <w:ilvl w:val="0"/>
+          <w:numId w:val="4"/>
+        </w:numPr>
+        <w:ind w:left="360"/>
+      </w:pPr>
+      <w:r>
+        <w:t>PAX prokazuje uzavření přepravní smlouvy</w:t>
+      </w:r>
+      <w:r>
+        <w:t xml:space="preserve"> předáním pověřenému zaměstnanci ke kontrole</w:t>
+      </w:r>
+    </w:p>
+    <w:p>
+      <w:pPr>
+        <w:pStyle w:val="Odstavecseseznamem"/>
+        <w:numPr>
+          <w:ilvl w:val="1"/>
+          <w:numId w:val="4"/>
+        </w:numPr>
+        <w:ind w:left="1080"/>
+      </w:pPr>
+      <w:r>
+        <w:lastRenderedPageBreak/>
+        <w:t>Bezprostředně po vyzvání</w:t>
+      </w:r>
+      <w:r>
+        <w:t xml:space="preserve">, </w:t>
+      </w:r>
+      <w:r>
+        <w:t xml:space="preserve">i </w:t>
+      </w:r>
+      <w:r>
+        <w:t>opakovaně</w:t>
+      </w:r>
+    </w:p>
+    <w:p>
+      <w:pPr>
+        <w:pStyle w:val="Odstavecseseznamem"/>
+        <w:numPr>
+          <w:ilvl w:val="1"/>
+          <w:numId w:val="4"/>
+        </w:numPr>
+        <w:ind w:left="1080"/>
+      </w:pPr>
+      <w:r>
+        <w:t>PAX</w:t>
+      </w:r>
+      <w:r>
+        <w:t xml:space="preserve"> </w:t>
+      </w:r>
+      <w:proofErr w:type="spellStart"/>
+      <w:r>
+        <w:t>mus</w:t>
+      </w:r>
+      <w:proofErr w:type="spellEnd"/>
+      <w:r>
+        <w:t xml:space="preserve"> umožnit kontrolu čitelně zobrazen</w:t>
+      </w:r>
+      <w:r>
+        <w:t>é</w:t>
+      </w:r>
+      <w:r>
+        <w:t xml:space="preserve"> jízdenky a souvisejícího cestovního dokladu</w:t>
+      </w:r>
+    </w:p>
+    <w:p>
+      <w:pPr>
+        <w:pStyle w:val="Odstavecseseznamem"/>
+        <w:numPr>
+          <w:ilvl w:val="1"/>
+          <w:numId w:val="4"/>
+        </w:numPr>
+        <w:ind w:left="1080"/>
+      </w:pPr>
+      <w:r>
+        <w:t>V případě nároku na slevu i průkaz dokazující nárok na slevu</w:t>
+      </w:r>
+    </w:p>
+    <w:p>
+      <w:pPr>
+        <w:pStyle w:val="Odstavecseseznamem"/>
+        <w:numPr>
+          <w:ilvl w:val="2"/>
+          <w:numId w:val="4"/>
+        </w:numPr>
+        <w:ind w:left="1800"/>
+      </w:pPr>
+      <w:r>
+        <w:t>Opatřen fotografií, datem narození a je ověřen příslušným orgánem</w:t>
+      </w:r>
+    </w:p>
+    <w:p>
+      <w:pPr>
+        <w:pStyle w:val="Odstavecseseznamem"/>
+        <w:numPr>
+          <w:ilvl w:val="2"/>
+          <w:numId w:val="4"/>
+        </w:numPr>
+        <w:ind w:left="1800"/>
+      </w:pPr>
+      <w:r>
+        <w:t>OP, ZTP a ZTP/P, Žákovský průkaz, ISIC, IN Karta a Karta ČD, Předběžná In Karta apod.</w:t>
+      </w:r>
+    </w:p>
+    <w:p>
+      <w:pPr>
+        <w:pStyle w:val="Odstavecseseznamem"/>
+        <w:numPr>
+          <w:ilvl w:val="1"/>
+          <w:numId w:val="4"/>
+        </w:numPr>
+        <w:ind w:left="1080"/>
+      </w:pPr>
+      <w:r>
+        <w:t>V případě, že PAX nezaplatí požadovanou částku na místě, je povinen prokázat se pověřenému zaměstnanci osobními údaji</w:t>
+      </w:r>
+    </w:p>
+    <w:p>
+      <w:pPr>
+        <w:pStyle w:val="Odstavecseseznamem"/>
+        <w:numPr>
+          <w:ilvl w:val="1"/>
+          <w:numId w:val="4"/>
+        </w:numPr>
+        <w:ind w:left="1080"/>
+      </w:pPr>
+      <w:r>
+        <w:t>Nelze-li zjistit nástupní stanici, je PAX povinen zaplatit jízdné z výchozí stanice, případně z pohraničního bodu</w:t>
+      </w:r>
+    </w:p>
+    <w:p>
+      <w:pPr>
+        <w:pStyle w:val="Odstavecseseznamem"/>
+        <w:numPr>
+          <w:ilvl w:val="0"/>
+          <w:numId w:val="4"/>
+        </w:numPr>
+        <w:ind w:left="360"/>
+      </w:pPr>
+      <w:r>
+        <w:t>Zaměstnanec má právo JD odebrat pro kontrolní účely</w:t>
+      </w:r>
+    </w:p>
+    <w:p>
+      <w:pPr>
+        <w:pStyle w:val="Odstavecseseznamem"/>
+        <w:numPr>
+          <w:ilvl w:val="1"/>
+          <w:numId w:val="4"/>
+        </w:numPr>
+        <w:ind w:left="1080"/>
+      </w:pPr>
+      <w:r>
+        <w:t>V tomto případě se vystavuje náhradní doklad</w:t>
+      </w:r>
+    </w:p>
+    <w:p>
+      <w:pPr>
+        <w:pStyle w:val="Odstavecseseznamem"/>
+        <w:numPr>
+          <w:ilvl w:val="0"/>
+          <w:numId w:val="4"/>
+        </w:numPr>
+        <w:ind w:left="360"/>
+      </w:pPr>
+      <w:r>
+        <w:t>Jízdenky ČD</w:t>
+      </w:r>
+    </w:p>
+    <w:p>
+      <w:pPr>
+        <w:pStyle w:val="Odstavecseseznamem"/>
+        <w:numPr>
+          <w:ilvl w:val="1"/>
+          <w:numId w:val="4"/>
+        </w:numPr>
+        <w:ind w:left="1080"/>
       </w:pPr>
       <w:r>
         <w:t>J</w:t>
       </w:r>
       <w:r>
-        <w:t>ízdní doklad</w:t>
-      </w:r>
-      <w:r>
-        <w:t>y</w:t>
+        <w:t>ízdenka</w:t>
+      </w:r>
+      <w:r>
+        <w:t xml:space="preserve"> jednosměrná </w:t>
+      </w:r>
+      <w:r>
+        <w:t>a zpáteční</w:t>
+      </w:r>
+      <w:r>
+        <w:t xml:space="preserve"> (nástupní a cílová stanice)</w:t>
+      </w:r>
+    </w:p>
+    <w:p>
+      <w:pPr>
+        <w:pStyle w:val="Odstavecseseznamem"/>
+        <w:numPr>
+          <w:ilvl w:val="1"/>
+          <w:numId w:val="4"/>
+        </w:numPr>
+        <w:ind w:left="1080"/>
+      </w:pPr>
+      <w:r>
+        <w:t>Jízdenka s globální cenou</w:t>
+      </w:r>
+    </w:p>
+    <w:p>
+      <w:pPr>
+        <w:pStyle w:val="Odstavecseseznamem"/>
+        <w:numPr>
+          <w:ilvl w:val="1"/>
+          <w:numId w:val="4"/>
+        </w:numPr>
+        <w:ind w:left="1080"/>
+      </w:pPr>
+      <w:r>
+        <w:t>J</w:t>
+      </w:r>
+      <w:r>
+        <w:t>ízdenka traťová nebo síťová</w:t>
+      </w:r>
+    </w:p>
+    <w:p>
+      <w:pPr>
+        <w:pStyle w:val="Odstavecseseznamem"/>
+        <w:numPr>
+          <w:ilvl w:val="1"/>
+          <w:numId w:val="4"/>
+        </w:numPr>
+        <w:ind w:left="1080"/>
+      </w:pPr>
+      <w:r>
+        <w:t>Průkaz opravňující PAX k přepravě (In Karta, Režijní jízdenka apod.)</w:t>
       </w:r>
     </w:p>
     <w:p>
@@ -671,205 +1412,477 @@
           <w:ilvl w:val="0"/>
           <w:numId w:val="4"/>
         </w:numPr>
-      </w:pPr>
-      <w:r>
-        <w:t>Jízdní doklad</w:t>
-      </w:r>
-    </w:p>
-    <w:p>
-      <w:pPr>
-        <w:pStyle w:val="Odstavecseseznamem"/>
-        <w:numPr>
-          <w:ilvl w:val="1"/>
-          <w:numId w:val="4"/>
-        </w:numPr>
-      </w:pPr>
-      <w:r>
-        <w:t>Přenosné a nepřenosné</w:t>
-      </w:r>
-    </w:p>
-    <w:p>
-      <w:pPr>
-        <w:pStyle w:val="Odstavecseseznamem"/>
-        <w:numPr>
-          <w:ilvl w:val="1"/>
-          <w:numId w:val="4"/>
-        </w:numPr>
-      </w:pPr>
-      <w:r>
-        <w:t>Pro jednotlivou jízdu</w:t>
-      </w:r>
-    </w:p>
-    <w:p>
-      <w:pPr>
-        <w:pStyle w:val="Odstavecseseznamem"/>
-        <w:numPr>
-          <w:ilvl w:val="1"/>
-          <w:numId w:val="4"/>
-        </w:numPr>
-      </w:pPr>
-      <w:r>
-        <w:t>Časový jízdní doklad</w:t>
-      </w:r>
-    </w:p>
-    <w:p>
-      <w:pPr>
-        <w:pStyle w:val="Odstavecseseznamem"/>
-        <w:numPr>
-          <w:ilvl w:val="1"/>
-          <w:numId w:val="4"/>
-        </w:numPr>
-      </w:pPr>
-      <w:r>
-        <w:t>Jiný doklad</w:t>
-      </w:r>
-    </w:p>
-    <w:p>
-      <w:pPr>
-        <w:pStyle w:val="Odstavecseseznamem"/>
-        <w:numPr>
-          <w:ilvl w:val="1"/>
-          <w:numId w:val="4"/>
-        </w:numPr>
-      </w:pPr>
-      <w:r>
-        <w:t>Musí obsahovat</w:t>
-      </w:r>
-    </w:p>
-    <w:p>
-      <w:pPr>
-        <w:pStyle w:val="Odstavecseseznamem"/>
-        <w:numPr>
-          <w:ilvl w:val="2"/>
-          <w:numId w:val="4"/>
-        </w:numPr>
-      </w:pPr>
-      <w:r>
-        <w:t>Informaci o dopravcích</w:t>
-      </w:r>
-    </w:p>
-    <w:p>
-      <w:pPr>
-        <w:pStyle w:val="Odstavecseseznamem"/>
-        <w:numPr>
-          <w:ilvl w:val="2"/>
-          <w:numId w:val="4"/>
-        </w:numPr>
-      </w:pPr>
-      <w:r>
-        <w:t>Nástupní a cílovou stanici, případně tarifní pásmo nebo zóna</w:t>
-      </w:r>
-    </w:p>
-    <w:p>
-      <w:pPr>
-        <w:pStyle w:val="Odstavecseseznamem"/>
-        <w:numPr>
-          <w:ilvl w:val="2"/>
-          <w:numId w:val="4"/>
-        </w:numPr>
-      </w:pPr>
-      <w:r>
-        <w:t>Výše a druh jízdného, výše slevy (pokud je použita)</w:t>
-      </w:r>
-    </w:p>
-    <w:p>
-      <w:pPr>
-        <w:pStyle w:val="Odstavecseseznamem"/>
-        <w:numPr>
-          <w:ilvl w:val="2"/>
-          <w:numId w:val="4"/>
-        </w:numPr>
-      </w:pPr>
-      <w:r>
-        <w:t>Údaj o platnosti</w:t>
-      </w:r>
-    </w:p>
-    <w:p>
-      <w:pPr>
-        <w:pStyle w:val="Odstavecseseznamem"/>
-        <w:numPr>
-          <w:ilvl w:val="2"/>
-          <w:numId w:val="4"/>
-        </w:numPr>
-      </w:pPr>
-      <w:r>
-        <w:t>Údaje umožňující kontrolu platnosti a správnosti jeho použití (Pokud jsou stanoveny)</w:t>
-      </w:r>
-    </w:p>
-    <w:p>
-      <w:pPr>
-        <w:pStyle w:val="Odstavecseseznamem"/>
-        <w:numPr>
-          <w:ilvl w:val="2"/>
-          <w:numId w:val="4"/>
-        </w:numPr>
-      </w:pPr>
-      <w:r>
-        <w:t>Způsob platby (ČD)</w:t>
-      </w:r>
-    </w:p>
-    <w:p>
-      <w:pPr>
-        <w:pStyle w:val="Odstavecseseznamem"/>
-        <w:numPr>
-          <w:ilvl w:val="1"/>
-          <w:numId w:val="4"/>
-        </w:numPr>
-      </w:pPr>
-      <w:r>
-        <w:t>Doklady do 10 0000 Kč</w:t>
-      </w:r>
-    </w:p>
-    <w:p>
-      <w:pPr>
-        <w:pStyle w:val="Odstavecseseznamem"/>
-        <w:numPr>
-          <w:ilvl w:val="2"/>
-          <w:numId w:val="4"/>
-        </w:numPr>
-      </w:pPr>
-      <w:r>
-        <w:t>Náležitosti zjednodušeného daňového dokladu</w:t>
-      </w:r>
-    </w:p>
-    <w:p>
-      <w:pPr>
-        <w:pStyle w:val="Odstavecseseznamem"/>
-        <w:numPr>
-          <w:ilvl w:val="1"/>
-          <w:numId w:val="4"/>
-        </w:numPr>
-      </w:pPr>
-      <w:r>
-        <w:t>Doklady nad 10 000 Kč</w:t>
-      </w:r>
-    </w:p>
-    <w:p>
-      <w:pPr>
-        <w:pStyle w:val="Odstavecseseznamem"/>
-        <w:numPr>
-          <w:ilvl w:val="2"/>
-          <w:numId w:val="4"/>
-        </w:numPr>
-      </w:pPr>
-      <w:r>
-        <w:t>Na požádání řádný daňový doklad</w:t>
-      </w:r>
-    </w:p>
-    <w:p>
-      <w:pPr>
-        <w:pStyle w:val="Odstavecseseznamem"/>
-        <w:numPr>
-          <w:ilvl w:val="1"/>
-          <w:numId w:val="4"/>
-        </w:numPr>
-      </w:pPr>
-      <w:r>
-        <w:t xml:space="preserve">Obchodování s JD, vouchery, odškodněními či dobropisy je </w:t>
+        <w:ind w:left="360"/>
+      </w:pPr>
+      <w:r>
+        <w:t>Související cestovní doklad</w:t>
+      </w:r>
+    </w:p>
+    <w:p>
+      <w:pPr>
+        <w:pStyle w:val="Odstavecseseznamem"/>
+        <w:numPr>
+          <w:ilvl w:val="1"/>
+          <w:numId w:val="4"/>
+        </w:numPr>
+        <w:ind w:left="1080"/>
+      </w:pPr>
+      <w:r>
+        <w:t>Rezervační doklad (místenka)</w:t>
+      </w:r>
+    </w:p>
+    <w:p>
+      <w:pPr>
+        <w:pStyle w:val="Odstavecseseznamem"/>
+        <w:numPr>
+          <w:ilvl w:val="1"/>
+          <w:numId w:val="4"/>
+        </w:numPr>
+        <w:ind w:left="1080"/>
+      </w:pPr>
+      <w:r>
+        <w:t>Doplatkový doklad (doplatek)</w:t>
+      </w:r>
+    </w:p>
+    <w:p>
+      <w:pPr>
+        <w:pStyle w:val="Odstavecseseznamem"/>
+        <w:numPr>
+          <w:ilvl w:val="1"/>
+          <w:numId w:val="4"/>
+        </w:numPr>
+        <w:ind w:left="1080"/>
+      </w:pPr>
+      <w:r>
+        <w:t>Servisní poplatek</w:t>
+      </w:r>
+    </w:p>
+    <w:p>
+      <w:pPr>
+        <w:pStyle w:val="Odstavecseseznamem"/>
+        <w:numPr>
+          <w:ilvl w:val="1"/>
+          <w:numId w:val="4"/>
+        </w:numPr>
+        <w:ind w:left="1080"/>
+      </w:pPr>
+      <w:r>
+        <w:t>Přepravné pro přepravu psa</w:t>
+      </w:r>
+    </w:p>
+    <w:p>
+      <w:pPr>
+        <w:pStyle w:val="Odstavecseseznamem"/>
+        <w:numPr>
+          <w:ilvl w:val="1"/>
+          <w:numId w:val="4"/>
+        </w:numPr>
+        <w:ind w:left="1080"/>
+      </w:pPr>
+      <w:r>
+        <w:t>Doklad pro přepravu zavazadla</w:t>
+      </w:r>
+    </w:p>
+    <w:p>
+      <w:pPr>
+        <w:pStyle w:val="Odstavecseseznamem"/>
+        <w:numPr>
+          <w:ilvl w:val="1"/>
+          <w:numId w:val="4"/>
+        </w:numPr>
+        <w:ind w:left="1080"/>
+      </w:pPr>
+      <w:r>
+        <w:t>Doklad o zaplacení úschovy během přepravy</w:t>
+      </w:r>
+    </w:p>
+    <w:p>
+      <w:pPr>
+        <w:pStyle w:val="Odstavecseseznamem"/>
+        <w:numPr>
+          <w:ilvl w:val="1"/>
+          <w:numId w:val="4"/>
+        </w:numPr>
+        <w:ind w:left="1080"/>
+      </w:pPr>
+      <w:r>
+        <w:t>Doklad o příplatku</w:t>
+      </w:r>
+    </w:p>
+    <w:p>
+      <w:pPr>
+        <w:pStyle w:val="Odstavecseseznamem"/>
+        <w:numPr>
+          <w:ilvl w:val="0"/>
+          <w:numId w:val="4"/>
+        </w:numPr>
+        <w:ind w:left="360"/>
+      </w:pPr>
+      <w:r>
+        <w:t>Mají formu</w:t>
+      </w:r>
+    </w:p>
+    <w:p>
+      <w:pPr>
+        <w:pStyle w:val="Odstavecseseznamem"/>
+        <w:numPr>
+          <w:ilvl w:val="1"/>
+          <w:numId w:val="4"/>
+        </w:numPr>
+        <w:ind w:left="1080"/>
+      </w:pPr>
+      <w:r>
+        <w:t>Papírová elektronicky tištěná</w:t>
+      </w:r>
+    </w:p>
+    <w:p>
+      <w:pPr>
+        <w:pStyle w:val="Odstavecseseznamem"/>
+        <w:numPr>
+          <w:ilvl w:val="1"/>
+          <w:numId w:val="4"/>
+        </w:numPr>
+        <w:ind w:left="1080"/>
+      </w:pPr>
+      <w:r>
+        <w:t>Papírová vytištěná ze souboru PDF na bílý papír A4</w:t>
+      </w:r>
+    </w:p>
+    <w:p>
+      <w:pPr>
+        <w:pStyle w:val="Odstavecseseznamem"/>
+        <w:numPr>
+          <w:ilvl w:val="1"/>
+          <w:numId w:val="4"/>
+        </w:numPr>
+        <w:ind w:left="1080"/>
+      </w:pPr>
+      <w:r>
+        <w:t>Zobrazená na displeji jako otevřený soubor PDF nebo jako čárového kódu</w:t>
+      </w:r>
+    </w:p>
+    <w:p>
+      <w:pPr>
+        <w:pStyle w:val="Odstavecseseznamem"/>
+        <w:numPr>
+          <w:ilvl w:val="1"/>
+          <w:numId w:val="4"/>
+        </w:numPr>
+        <w:ind w:left="1080"/>
+      </w:pPr>
+      <w:r>
+        <w:t>Zobrazenou v POP zadáním kódu transakce</w:t>
+      </w:r>
+    </w:p>
+    <w:p>
+      <w:pPr>
+        <w:pStyle w:val="Odstavecseseznamem"/>
+        <w:numPr>
+          <w:ilvl w:val="1"/>
+          <w:numId w:val="4"/>
+        </w:numPr>
+        <w:ind w:left="1080"/>
+      </w:pPr>
+      <w:r>
+        <w:t>Elektronického záznamu na In Kartě a Kartě ČD</w:t>
+      </w:r>
+    </w:p>
+    <w:p>
+      <w:pPr>
+        <w:pStyle w:val="Odstavecseseznamem"/>
+        <w:numPr>
+          <w:ilvl w:val="0"/>
+          <w:numId w:val="4"/>
+        </w:numPr>
+        <w:ind w:left="360"/>
+      </w:pPr>
+      <w:r>
+        <w:t>Platba JD, kde lze zakoupit</w:t>
+      </w:r>
+    </w:p>
+    <w:p>
+      <w:pPr>
+        <w:pStyle w:val="Odstavecseseznamem"/>
+        <w:numPr>
+          <w:ilvl w:val="1"/>
+          <w:numId w:val="4"/>
+        </w:numPr>
+        <w:ind w:left="1080"/>
+      </w:pPr>
+      <w:r>
+        <w:t>Pokladní přepážka</w:t>
+      </w:r>
+    </w:p>
+    <w:p>
+      <w:pPr>
+        <w:pStyle w:val="Odstavecseseznamem"/>
+        <w:numPr>
+          <w:ilvl w:val="2"/>
+          <w:numId w:val="4"/>
+        </w:numPr>
+        <w:ind w:left="1800"/>
+      </w:pPr>
+      <w:r>
+        <w:t>v hotovosti v</w:t>
+      </w:r>
+      <w:r>
+        <w:t> </w:t>
+      </w:r>
+      <w:r>
+        <w:t>K</w:t>
+      </w:r>
+      <w:r>
+        <w:t>č a</w:t>
+      </w:r>
+      <w:r>
+        <w:t xml:space="preserve"> EUR</w:t>
+      </w:r>
+      <w:r>
+        <w:t>, p</w:t>
+      </w:r>
+      <w:r>
+        <w:t>latební kartou (je-li nainstalována a je to technicky možné)</w:t>
+      </w:r>
+    </w:p>
+    <w:p>
+      <w:pPr>
+        <w:pStyle w:val="Odstavecseseznamem"/>
+        <w:numPr>
+          <w:ilvl w:val="2"/>
+          <w:numId w:val="4"/>
+        </w:numPr>
+        <w:ind w:left="1800"/>
+      </w:pPr>
+      <w:r>
+        <w:t>vouchery ČD, dobropisy ČD, odškodněním</w:t>
+      </w:r>
+    </w:p>
+    <w:p>
+      <w:pPr>
+        <w:pStyle w:val="Odstavecseseznamem"/>
+        <w:numPr>
+          <w:ilvl w:val="2"/>
+          <w:numId w:val="4"/>
+        </w:numPr>
+        <w:ind w:left="1800"/>
+      </w:pPr>
+      <w:r>
+        <w:t>EPIK – Elektronická peněženka v čip</w:t>
+      </w:r>
+      <w:r>
+        <w:t>u</w:t>
+      </w:r>
+      <w:r>
+        <w:t xml:space="preserve"> In Karty</w:t>
+      </w:r>
+      <w:r>
+        <w:t>/Kartě ČD, e</w:t>
+      </w:r>
+      <w:r>
+        <w:t>lektronické peněženky IDS</w:t>
+      </w:r>
+    </w:p>
+    <w:p>
+      <w:pPr>
+        <w:pStyle w:val="Odstavecseseznamem"/>
+        <w:numPr>
+          <w:ilvl w:val="2"/>
+          <w:numId w:val="4"/>
+        </w:numPr>
+        <w:ind w:left="1800"/>
+      </w:pPr>
+      <w:r>
+        <w:t>Písemné objednávky – lze na fakturu OPT</w:t>
+      </w:r>
+    </w:p>
+    <w:p>
+      <w:pPr>
+        <w:pStyle w:val="Odstavecseseznamem"/>
+        <w:numPr>
+          <w:ilvl w:val="1"/>
+          <w:numId w:val="4"/>
+        </w:numPr>
+        <w:ind w:left="1080"/>
+      </w:pPr>
+      <w:r>
+        <w:t>Ve vlaku u průvodčího</w:t>
+      </w:r>
+    </w:p>
+    <w:p>
+      <w:pPr>
+        <w:pStyle w:val="Odstavecseseznamem"/>
+        <w:numPr>
+          <w:ilvl w:val="2"/>
+          <w:numId w:val="4"/>
+        </w:numPr>
+        <w:ind w:left="1800"/>
+      </w:pPr>
+      <w:r>
+        <w:t>Nelze JD dražší než 10 000 Kč</w:t>
+      </w:r>
+    </w:p>
+    <w:p>
+      <w:pPr>
+        <w:pStyle w:val="Odstavecseseznamem"/>
+        <w:numPr>
+          <w:ilvl w:val="2"/>
+          <w:numId w:val="4"/>
+        </w:numPr>
+        <w:ind w:left="1800"/>
+      </w:pPr>
+      <w:r>
+        <w:t>U některých druhů jízdného může být vyloučeno</w:t>
+      </w:r>
+    </w:p>
+    <w:p>
+      <w:pPr>
+        <w:pStyle w:val="Odstavecseseznamem"/>
+        <w:numPr>
+          <w:ilvl w:val="2"/>
+          <w:numId w:val="4"/>
+        </w:numPr>
+        <w:ind w:left="1800"/>
+      </w:pPr>
+      <w:r>
+        <w:t xml:space="preserve">V hotovosti v Kč, (jízdenky i v EUR), </w:t>
+      </w:r>
+      <w:r>
+        <w:t>platební kartou (je-li to technicky možné)</w:t>
+      </w:r>
+    </w:p>
+    <w:p>
+      <w:pPr>
+        <w:pStyle w:val="Odstavecseseznamem"/>
+        <w:numPr>
+          <w:ilvl w:val="2"/>
+          <w:numId w:val="4"/>
+        </w:numPr>
+        <w:ind w:left="1800"/>
+      </w:pPr>
+      <w:r>
+        <w:t>Odškodněním</w:t>
+      </w:r>
+    </w:p>
+    <w:p>
+      <w:pPr>
+        <w:pStyle w:val="Odstavecseseznamem"/>
+        <w:numPr>
+          <w:ilvl w:val="2"/>
+          <w:numId w:val="4"/>
+        </w:numPr>
+        <w:ind w:left="1800"/>
+      </w:pPr>
+      <w:r>
+        <w:t>EPIK – Elektronická peněženka v čipu In Karty/Kartě ČD, elektronické peněženky IDS</w:t>
+      </w:r>
+    </w:p>
+    <w:p>
+      <w:pPr>
+        <w:pStyle w:val="Odstavecseseznamem"/>
+        <w:numPr>
+          <w:ilvl w:val="1"/>
+          <w:numId w:val="4"/>
+        </w:numPr>
+        <w:ind w:left="1080"/>
+      </w:pPr>
+      <w:r>
+        <w:t>V jízdenkovém automatu</w:t>
+      </w:r>
+    </w:p>
+    <w:p>
+      <w:pPr>
+        <w:pStyle w:val="Odstavecseseznamem"/>
+        <w:numPr>
+          <w:ilvl w:val="2"/>
+          <w:numId w:val="4"/>
+        </w:numPr>
+        <w:ind w:left="1800"/>
+      </w:pPr>
+      <w:r>
+        <w:t>Nelze JD dražší než 10 000 Kč</w:t>
+      </w:r>
+    </w:p>
+    <w:p>
+      <w:pPr>
+        <w:pStyle w:val="Odstavecseseznamem"/>
+        <w:numPr>
+          <w:ilvl w:val="2"/>
+          <w:numId w:val="4"/>
+        </w:numPr>
+        <w:ind w:left="1800"/>
+      </w:pPr>
+      <w:r>
+        <w:t>PAX za údaje zodpovídá sám</w:t>
+      </w:r>
+    </w:p>
+    <w:p>
+      <w:pPr>
+        <w:pStyle w:val="Odstavecseseznamem"/>
+        <w:numPr>
+          <w:ilvl w:val="2"/>
+          <w:numId w:val="4"/>
+        </w:numPr>
+        <w:ind w:left="1800"/>
+      </w:pPr>
+      <w:r>
+        <w:t>V hotovosti mincemi v Kč</w:t>
+      </w:r>
+    </w:p>
+    <w:p>
+      <w:pPr>
+        <w:pStyle w:val="Odstavecseseznamem"/>
+        <w:numPr>
+          <w:ilvl w:val="2"/>
+          <w:numId w:val="4"/>
+        </w:numPr>
+        <w:ind w:left="1800"/>
+      </w:pPr>
+      <w:r>
+        <w:t>EPIK</w:t>
+      </w:r>
+    </w:p>
+    <w:p>
+      <w:pPr>
+        <w:pStyle w:val="Odstavecseseznamem"/>
+        <w:numPr>
+          <w:ilvl w:val="2"/>
+          <w:numId w:val="4"/>
+        </w:numPr>
+        <w:ind w:left="1800"/>
+      </w:pPr>
+      <w:r>
+        <w:lastRenderedPageBreak/>
+        <w:t>Elektronické předplatné na kartě ČD</w:t>
+      </w:r>
+    </w:p>
+    <w:p>
+      <w:pPr>
+        <w:pStyle w:val="Odstavecseseznamem"/>
+        <w:numPr>
+          <w:ilvl w:val="2"/>
+          <w:numId w:val="4"/>
+        </w:numPr>
+        <w:ind w:left="1800"/>
+      </w:pPr>
+      <w:r>
+        <w:t>Elektronická peněženka vybraných IDS</w:t>
+      </w:r>
+    </w:p>
+    <w:p>
+      <w:pPr>
+        <w:pStyle w:val="Odstavecseseznamem"/>
+        <w:numPr>
+          <w:ilvl w:val="1"/>
+          <w:numId w:val="4"/>
+        </w:numPr>
+        <w:ind w:left="1080"/>
+      </w:pPr>
+      <w:r>
+        <w:t xml:space="preserve">E-shop ČD, </w:t>
       </w:r>
       <w:proofErr w:type="spellStart"/>
       <w:r>
-        <w:t>zakázano</w:t>
+        <w:t>TeleTiket</w:t>
       </w:r>
       <w:proofErr w:type="spellEnd"/>
     </w:p>
@@ -880,15 +1893,357 @@
           <w:ilvl w:val="2"/>
           <w:numId w:val="4"/>
         </w:numPr>
-      </w:pPr>
-      <w:r>
-        <w:t>Pouze na základě smlouvy s</w:t>
-      </w:r>
-      <w:r>
-        <w:t> </w:t>
-      </w:r>
-      <w:r>
-        <w:t>ČD</w:t>
+        <w:ind w:left="1800"/>
+      </w:pPr>
+      <w:r>
+        <w:t>PAX za údaje zodpovídá sám</w:t>
+      </w:r>
+    </w:p>
+    <w:p>
+      <w:pPr>
+        <w:pStyle w:val="Odstavecseseznamem"/>
+        <w:numPr>
+          <w:ilvl w:val="2"/>
+          <w:numId w:val="4"/>
+        </w:numPr>
+        <w:ind w:left="1800"/>
+      </w:pPr>
+      <w:r>
+        <w:t>Platební karta</w:t>
+      </w:r>
+      <w:r>
+        <w:t xml:space="preserve"> (</w:t>
+      </w:r>
+      <w:r>
+        <w:t xml:space="preserve">Při </w:t>
+      </w:r>
+      <w:proofErr w:type="spellStart"/>
+      <w:r>
+        <w:t>TeleTiket</w:t>
+      </w:r>
+      <w:proofErr w:type="spellEnd"/>
+      <w:r>
+        <w:t xml:space="preserve"> nutno nahlásit potřebné údaje o platební kartě</w:t>
+      </w:r>
+      <w:r>
+        <w:t>)</w:t>
+      </w:r>
+    </w:p>
+    <w:p>
+      <w:pPr>
+        <w:pStyle w:val="Odstavecseseznamem"/>
+        <w:numPr>
+          <w:ilvl w:val="2"/>
+          <w:numId w:val="4"/>
+        </w:numPr>
+        <w:ind w:left="1800"/>
+      </w:pPr>
+      <w:r>
+        <w:t>ČD Kredit</w:t>
+      </w:r>
+    </w:p>
+    <w:p>
+      <w:pPr>
+        <w:pStyle w:val="Odstavecseseznamem"/>
+        <w:numPr>
+          <w:ilvl w:val="2"/>
+          <w:numId w:val="4"/>
+        </w:numPr>
+        <w:ind w:left="1800"/>
+      </w:pPr>
+      <w:r>
+        <w:t>Dobropisy ČD, vouchery ČD</w:t>
+      </w:r>
+    </w:p>
+    <w:p>
+      <w:pPr>
+        <w:pStyle w:val="Odstavecseseznamem"/>
+        <w:numPr>
+          <w:ilvl w:val="2"/>
+          <w:numId w:val="4"/>
+        </w:numPr>
+        <w:ind w:left="1800"/>
+      </w:pPr>
+      <w:r>
+        <w:t>Poukázky na přepravu, slevové kódy, věrnostní body</w:t>
+      </w:r>
+    </w:p>
+    <w:p>
+      <w:pPr>
+        <w:pStyle w:val="Odstavecseseznamem"/>
+        <w:numPr>
+          <w:ilvl w:val="2"/>
+          <w:numId w:val="4"/>
+        </w:numPr>
+        <w:ind w:left="1800"/>
+      </w:pPr>
+      <w:r>
+        <w:t xml:space="preserve">Smluvní prodejci – ČD API </w:t>
+      </w:r>
+    </w:p>
+    <w:p>
+      <w:pPr>
+        <w:pStyle w:val="Odstavecseseznamem"/>
+        <w:numPr>
+          <w:ilvl w:val="1"/>
+          <w:numId w:val="4"/>
+        </w:numPr>
+        <w:ind w:left="1080"/>
+      </w:pPr>
+      <w:r>
+        <w:t>U smluvních prodejců</w:t>
+      </w:r>
+    </w:p>
+    <w:p>
+      <w:pPr>
+        <w:pStyle w:val="Odstavecseseznamem"/>
+        <w:numPr>
+          <w:ilvl w:val="1"/>
+          <w:numId w:val="4"/>
+        </w:numPr>
+        <w:ind w:left="1080"/>
+      </w:pPr>
+      <w:r>
+        <w:t>Při použití bankovky nominální hodnoty 100 Kč/ 50 EUR a vyšší a zaměstnanec nebude mít na vrácení</w:t>
+      </w:r>
+    </w:p>
+    <w:p>
+      <w:pPr>
+        <w:pStyle w:val="Odstavecseseznamem"/>
+        <w:numPr>
+          <w:ilvl w:val="2"/>
+          <w:numId w:val="4"/>
+        </w:numPr>
+        <w:ind w:left="1800"/>
+      </w:pPr>
+      <w:r>
+        <w:t>Poukaz k výplatě hotovosti po předložení OP PAX – 30 dní</w:t>
+      </w:r>
+    </w:p>
+    <w:p>
+      <w:pPr>
+        <w:pStyle w:val="Odstavecseseznamem"/>
+        <w:numPr>
+          <w:ilvl w:val="2"/>
+          <w:numId w:val="4"/>
+        </w:numPr>
+        <w:ind w:left="1800"/>
+      </w:pPr>
+      <w:r>
+        <w:t>Odmítnutí platby</w:t>
+      </w:r>
+    </w:p>
+    <w:p>
+      <w:pPr>
+        <w:pStyle w:val="Odstavecseseznamem"/>
+        <w:numPr>
+          <w:ilvl w:val="1"/>
+          <w:numId w:val="4"/>
+        </w:numPr>
+        <w:ind w:left="1080"/>
+      </w:pPr>
+      <w:r>
+        <w:t xml:space="preserve">Vouchery </w:t>
+      </w:r>
+    </w:p>
+    <w:p>
+      <w:pPr>
+        <w:pStyle w:val="Odstavecseseznamem"/>
+        <w:numPr>
+          <w:ilvl w:val="2"/>
+          <w:numId w:val="4"/>
+        </w:numPr>
+        <w:ind w:left="1800"/>
+      </w:pPr>
+      <w:r>
+        <w:t>Není omezeno</w:t>
+      </w:r>
+    </w:p>
+    <w:p>
+      <w:pPr>
+        <w:pStyle w:val="Odstavecseseznamem"/>
+        <w:numPr>
+          <w:ilvl w:val="2"/>
+          <w:numId w:val="4"/>
+        </w:numPr>
+        <w:ind w:left="1800"/>
+      </w:pPr>
+      <w:r>
+        <w:t>R</w:t>
+      </w:r>
+      <w:r>
+        <w:t>ozdíl se vyplatí novým voucherem</w:t>
+      </w:r>
+      <w:r>
+        <w:t>, respektive PAX doplatí</w:t>
+      </w:r>
+    </w:p>
+    <w:p>
+      <w:pPr>
+        <w:pStyle w:val="Odstavecseseznamem"/>
+        <w:numPr>
+          <w:ilvl w:val="1"/>
+          <w:numId w:val="4"/>
+        </w:numPr>
+        <w:ind w:left="1080"/>
+      </w:pPr>
+      <w:r>
+        <w:t>Dobropisy</w:t>
+      </w:r>
+    </w:p>
+    <w:p>
+      <w:pPr>
+        <w:pStyle w:val="Odstavecseseznamem"/>
+        <w:numPr>
+          <w:ilvl w:val="2"/>
+          <w:numId w:val="4"/>
+        </w:numPr>
+        <w:ind w:left="1800"/>
+      </w:pPr>
+      <w:r>
+        <w:t>Není omezeno</w:t>
+      </w:r>
+    </w:p>
+    <w:p>
+      <w:pPr>
+        <w:pStyle w:val="Odstavecseseznamem"/>
+        <w:numPr>
+          <w:ilvl w:val="2"/>
+          <w:numId w:val="4"/>
+        </w:numPr>
+        <w:ind w:left="1800"/>
+      </w:pPr>
+      <w:r>
+        <w:t>R</w:t>
+      </w:r>
+      <w:r>
+        <w:t xml:space="preserve">ozdíl se </w:t>
+      </w:r>
+      <w:r>
+        <w:t>na přepážce nevrací, v e-shopu se vydá nový dobropis, respektive PAX doplatí</w:t>
+      </w:r>
+    </w:p>
+    <w:p>
+      <w:pPr>
+        <w:pStyle w:val="Odstavecseseznamem"/>
+        <w:numPr>
+          <w:ilvl w:val="1"/>
+          <w:numId w:val="4"/>
+        </w:numPr>
+        <w:ind w:left="1080"/>
+      </w:pPr>
+      <w:r>
+        <w:t>Odškodněn</w:t>
+      </w:r>
+      <w:r>
+        <w:t>í</w:t>
+      </w:r>
+    </w:p>
+    <w:p>
+      <w:pPr>
+        <w:pStyle w:val="Odstavecseseznamem"/>
+        <w:numPr>
+          <w:ilvl w:val="2"/>
+          <w:numId w:val="4"/>
+        </w:numPr>
+        <w:ind w:left="1800"/>
+      </w:pPr>
+      <w:r>
+        <w:t>max 5 ks na jednu platbu</w:t>
+      </w:r>
+    </w:p>
+    <w:p>
+      <w:pPr>
+        <w:pStyle w:val="Odstavecseseznamem"/>
+        <w:numPr>
+          <w:ilvl w:val="2"/>
+          <w:numId w:val="4"/>
+        </w:numPr>
+        <w:ind w:left="1800"/>
+      </w:pPr>
+      <w:r>
+        <w:t>Rozdíl se nevrací, respektive PAX doplatí</w:t>
+      </w:r>
+    </w:p>
+    <w:p>
+      <w:pPr>
+        <w:pStyle w:val="Odstavecseseznamem"/>
+        <w:numPr>
+          <w:ilvl w:val="1"/>
+          <w:numId w:val="4"/>
+        </w:numPr>
+        <w:ind w:left="1080"/>
+      </w:pPr>
+      <w:r>
+        <w:t>Bezhotovostní platby nelze kombinovat</w:t>
+      </w:r>
+    </w:p>
+    <w:p>
+      <w:pPr>
+        <w:pStyle w:val="Odstavecseseznamem"/>
+        <w:numPr>
+          <w:ilvl w:val="1"/>
+          <w:numId w:val="4"/>
+        </w:numPr>
+        <w:ind w:left="1080"/>
+      </w:pPr>
+      <w:r>
+        <w:t>Pokud PAX nemohl</w:t>
+      </w:r>
+      <w:r>
+        <w:t xml:space="preserve"> provést pro poruchu platbu</w:t>
+      </w:r>
+    </w:p>
+    <w:p>
+      <w:pPr>
+        <w:pStyle w:val="Odstavecseseznamem"/>
+        <w:numPr>
+          <w:ilvl w:val="2"/>
+          <w:numId w:val="4"/>
+        </w:numPr>
+        <w:ind w:left="1800"/>
+      </w:pPr>
+      <w:r>
+        <w:t>Prostřednictvím EPIK nebo platební kartou</w:t>
+      </w:r>
+    </w:p>
+    <w:p>
+      <w:pPr>
+        <w:pStyle w:val="Odstavecseseznamem"/>
+        <w:numPr>
+          <w:ilvl w:val="2"/>
+          <w:numId w:val="4"/>
+        </w:numPr>
+        <w:ind w:left="1800"/>
+      </w:pPr>
+      <w:r>
+        <w:t>Vystaví zaměstnanec potvrzení s uvedením jízdného a přirážku ve výši 1000 Kč</w:t>
+      </w:r>
+    </w:p>
+    <w:p>
+      <w:pPr>
+        <w:pStyle w:val="Odstavecseseznamem"/>
+        <w:numPr>
+          <w:ilvl w:val="2"/>
+          <w:numId w:val="4"/>
+        </w:numPr>
+        <w:ind w:left="1800"/>
+      </w:pPr>
+      <w:r>
+        <w:t>Ve lhůtě do 14 dnů má PAX povinnost uhradit vypočtené jízdné</w:t>
+      </w:r>
+    </w:p>
+    <w:p>
+      <w:pPr>
+        <w:pStyle w:val="Odstavecseseznamem"/>
+        <w:numPr>
+          <w:ilvl w:val="3"/>
+          <w:numId w:val="4"/>
+        </w:numPr>
+        <w:ind w:left="2520"/>
+      </w:pPr>
+      <w:r>
+        <w:t>Přirážka k jízdnému bude zrušena, případně změněna na manipulační přirážku</w:t>
       </w:r>
     </w:p>
     <w:p>
@@ -898,9 +2253,19 @@
           <w:ilvl w:val="0"/>
           <w:numId w:val="4"/>
         </w:numPr>
-      </w:pPr>
-      <w:r>
-        <w:t>PAX je povinen přesvědčit se, zda byl JD vydán dle jeho požadavků</w:t>
+        <w:ind w:left="360"/>
+      </w:pPr>
+      <w:r>
+        <w:t>Za ztracen</w:t>
+      </w:r>
+      <w:r>
+        <w:t>é</w:t>
+      </w:r>
+      <w:r>
+        <w:t>, odcizené, poškozené, nečitelné</w:t>
+      </w:r>
+      <w:r>
+        <w:t xml:space="preserve"> či neoprávněně měněné se nevystavuje duplikát</w:t>
       </w:r>
     </w:p>
     <w:p>
@@ -910,1232 +2275,7 @@
           <w:ilvl w:val="0"/>
           <w:numId w:val="4"/>
         </w:numPr>
-      </w:pPr>
-      <w:r>
-        <w:t xml:space="preserve">Není platný, pokud </w:t>
-      </w:r>
-    </w:p>
-    <w:p>
-      <w:pPr>
-        <w:pStyle w:val="Odstavecseseznamem"/>
-        <w:numPr>
-          <w:ilvl w:val="1"/>
-          <w:numId w:val="4"/>
-        </w:numPr>
-      </w:pPr>
-      <w:r>
-        <w:t>PAX nedodržel podmínky pro jejich použití nebo předložení ke kontrole</w:t>
-      </w:r>
-    </w:p>
-    <w:p>
-      <w:pPr>
-        <w:pStyle w:val="Odstavecseseznamem"/>
-        <w:numPr>
-          <w:ilvl w:val="1"/>
-          <w:numId w:val="4"/>
-        </w:numPr>
-      </w:pPr>
-      <w:r>
-        <w:t>Údaje či části dokladu chybí, neodpovídají skutečnosti nebo byly neoprávněně upraveny</w:t>
-      </w:r>
-    </w:p>
-    <w:p>
-      <w:pPr>
-        <w:pStyle w:val="Odstavecseseznamem"/>
-        <w:numPr>
-          <w:ilvl w:val="1"/>
-          <w:numId w:val="4"/>
-        </w:numPr>
-      </w:pPr>
-      <w:r>
-        <w:t>Doklad není čitelný</w:t>
-      </w:r>
-    </w:p>
-    <w:p>
-      <w:pPr>
-        <w:pStyle w:val="Odstavecseseznamem"/>
-        <w:numPr>
-          <w:ilvl w:val="1"/>
-          <w:numId w:val="4"/>
-        </w:numPr>
-      </w:pPr>
-      <w:r>
-        <w:t>Elektronicky nesené údaje neodpovídají údajům na dokladu</w:t>
-      </w:r>
-    </w:p>
-    <w:p>
-      <w:pPr>
-        <w:pStyle w:val="Odstavecseseznamem"/>
-        <w:numPr>
-          <w:ilvl w:val="1"/>
-          <w:numId w:val="4"/>
-        </w:numPr>
-      </w:pPr>
-      <w:r>
-        <w:t>Bylo uplatněno právo z přepravní smlouvy</w:t>
-      </w:r>
-    </w:p>
-    <w:p>
-      <w:pPr>
-        <w:pStyle w:val="Odstavecseseznamem"/>
-        <w:numPr>
-          <w:ilvl w:val="1"/>
-          <w:numId w:val="4"/>
-        </w:numPr>
-      </w:pPr>
-      <w:r>
-        <w:t>Nenastala nebo uplynula doba platnosti, vyjma výjimek v TR 10</w:t>
-      </w:r>
-    </w:p>
-    <w:p>
-      <w:pPr>
-        <w:pStyle w:val="Odstavecseseznamem"/>
-        <w:numPr>
-          <w:ilvl w:val="1"/>
-          <w:numId w:val="4"/>
-        </w:numPr>
-      </w:pPr>
-      <w:r>
-        <w:t>Je používán bez vyžadované fotografie</w:t>
-      </w:r>
-    </w:p>
-    <w:p>
-      <w:pPr>
-        <w:pStyle w:val="Odstavecseseznamem"/>
-        <w:numPr>
-          <w:ilvl w:val="1"/>
-          <w:numId w:val="4"/>
-        </w:numPr>
-      </w:pPr>
-      <w:r>
-        <w:t>Je užíván neoprávněnou osobou</w:t>
-      </w:r>
-    </w:p>
-    <w:p>
-      <w:pPr>
-        <w:pStyle w:val="Odstavecseseznamem"/>
-        <w:numPr>
-          <w:ilvl w:val="1"/>
-          <w:numId w:val="4"/>
-        </w:numPr>
-      </w:pPr>
-      <w:r>
-        <w:t>Nejde o originál</w:t>
-      </w:r>
-    </w:p>
-    <w:p>
-      <w:pPr>
-        <w:pStyle w:val="Odstavecseseznamem"/>
-        <w:numPr>
-          <w:ilvl w:val="1"/>
-          <w:numId w:val="4"/>
-        </w:numPr>
-      </w:pPr>
-      <w:r>
-        <w:t>Jízdní doklad lze použít jen ve spojení s dokladem, na jehož základě byl vydán</w:t>
-      </w:r>
-    </w:p>
-    <w:p>
-      <w:pPr>
-        <w:pStyle w:val="Odstavecseseznamem"/>
-        <w:numPr>
-          <w:ilvl w:val="0"/>
-          <w:numId w:val="4"/>
-        </w:numPr>
-      </w:pPr>
-      <w:r>
-        <w:t>Při neplatném JD zaměstnanec JD neuzná</w:t>
-      </w:r>
-    </w:p>
-    <w:p>
-      <w:pPr>
-        <w:pStyle w:val="Odstavecseseznamem"/>
-        <w:numPr>
-          <w:ilvl w:val="1"/>
-          <w:numId w:val="4"/>
-        </w:numPr>
-      </w:pPr>
-      <w:r>
-        <w:t>Cestující doplatí jízdné, na které prokáže nárok a přirážku dle SPPO</w:t>
-      </w:r>
-    </w:p>
-    <w:p>
-      <w:pPr>
-        <w:pStyle w:val="Odstavecseseznamem"/>
-        <w:numPr>
-          <w:ilvl w:val="1"/>
-          <w:numId w:val="4"/>
-        </w:numPr>
-      </w:pPr>
-      <w:r>
-        <w:lastRenderedPageBreak/>
-        <w:t>V případě odebrání JD, který byl pozměněn je cestující povinen doložit osobní údaje a zaměstnanec vystaví PAX potvrzení</w:t>
-      </w:r>
-    </w:p>
-    <w:p>
-      <w:pPr>
-        <w:pStyle w:val="Odstavecseseznamem"/>
-        <w:numPr>
-          <w:ilvl w:val="1"/>
-          <w:numId w:val="4"/>
-        </w:numPr>
-      </w:pPr>
-      <w:r>
-        <w:t>Zaměstnanec nemůže odebrat Žákovský průkaz a ISIC, ani kdyby byly neplatné</w:t>
-      </w:r>
-    </w:p>
-    <w:p>
-      <w:pPr>
-        <w:pStyle w:val="Odstavecseseznamem"/>
-        <w:numPr>
-          <w:ilvl w:val="1"/>
-          <w:numId w:val="4"/>
-        </w:numPr>
-      </w:pPr>
-      <w:r>
-        <w:t xml:space="preserve">V případě odebrání </w:t>
-      </w:r>
-      <w:r>
-        <w:t>JD vystaví zaměstnanec potvrzení o odebrání</w:t>
-      </w:r>
-    </w:p>
-    <w:p>
-      <w:pPr>
-        <w:pStyle w:val="Odstavecseseznamem"/>
-        <w:numPr>
-          <w:ilvl w:val="0"/>
-          <w:numId w:val="4"/>
-        </w:numPr>
-      </w:pPr>
-      <w:r>
-        <w:t>PAX prokazuje uzavření přepravní smlouvy</w:t>
-      </w:r>
-      <w:r>
-        <w:t xml:space="preserve"> předáním pověřenému zaměstnanci ke kontrole</w:t>
-      </w:r>
-    </w:p>
-    <w:p>
-      <w:pPr>
-        <w:pStyle w:val="Odstavecseseznamem"/>
-        <w:numPr>
-          <w:ilvl w:val="1"/>
-          <w:numId w:val="4"/>
-        </w:numPr>
-      </w:pPr>
-      <w:r>
-        <w:t>Bezprostředně po vyzvání</w:t>
-      </w:r>
-      <w:r>
-        <w:t xml:space="preserve">, </w:t>
-      </w:r>
-      <w:r>
-        <w:t xml:space="preserve">i </w:t>
-      </w:r>
-      <w:r>
-        <w:t>opakovaně</w:t>
-      </w:r>
-    </w:p>
-    <w:p>
-      <w:pPr>
-        <w:pStyle w:val="Odstavecseseznamem"/>
-        <w:numPr>
-          <w:ilvl w:val="1"/>
-          <w:numId w:val="4"/>
-        </w:numPr>
-      </w:pPr>
-      <w:r>
-        <w:t>PAX</w:t>
-      </w:r>
-      <w:r>
-        <w:t xml:space="preserve"> </w:t>
-      </w:r>
-      <w:proofErr w:type="spellStart"/>
-      <w:r>
-        <w:t>mus</w:t>
-      </w:r>
-      <w:proofErr w:type="spellEnd"/>
-      <w:r>
-        <w:t xml:space="preserve"> umožnit kontrolu čitelně zobrazen</w:t>
-      </w:r>
-      <w:r>
-        <w:t>é</w:t>
-      </w:r>
-      <w:r>
-        <w:t xml:space="preserve"> jízdenky a souvisejícího cestovního dokladu</w:t>
-      </w:r>
-    </w:p>
-    <w:p>
-      <w:pPr>
-        <w:pStyle w:val="Odstavecseseznamem"/>
-        <w:numPr>
-          <w:ilvl w:val="1"/>
-          <w:numId w:val="4"/>
-        </w:numPr>
-      </w:pPr>
-      <w:r>
-        <w:t>V případě nároku na slevu i průkaz dokazující nárok na slevu</w:t>
-      </w:r>
-    </w:p>
-    <w:p>
-      <w:pPr>
-        <w:pStyle w:val="Odstavecseseznamem"/>
-        <w:numPr>
-          <w:ilvl w:val="2"/>
-          <w:numId w:val="4"/>
-        </w:numPr>
-      </w:pPr>
-      <w:r>
-        <w:t>Opatřen fotografií, datem narození a je ověřen příslušným orgánem</w:t>
-      </w:r>
-    </w:p>
-    <w:p>
-      <w:pPr>
-        <w:pStyle w:val="Odstavecseseznamem"/>
-        <w:numPr>
-          <w:ilvl w:val="2"/>
-          <w:numId w:val="4"/>
-        </w:numPr>
-      </w:pPr>
-      <w:r>
-        <w:t>OP, ZTP a ZTP/P, Žákovský průkaz, ISIC, IN Karta a Karta ČD, Předběžná In Karta apod.</w:t>
-      </w:r>
-    </w:p>
-    <w:p>
-      <w:pPr>
-        <w:pStyle w:val="Odstavecseseznamem"/>
-        <w:numPr>
-          <w:ilvl w:val="1"/>
-          <w:numId w:val="4"/>
-        </w:numPr>
-      </w:pPr>
-      <w:r>
-        <w:t>V případě, že PAX nezaplatí požadovanou částku na místě, je povinen prokázat se pověřenému zaměstnanci osobními údaji</w:t>
-      </w:r>
-    </w:p>
-    <w:p>
-      <w:pPr>
-        <w:pStyle w:val="Odstavecseseznamem"/>
-        <w:numPr>
-          <w:ilvl w:val="1"/>
-          <w:numId w:val="4"/>
-        </w:numPr>
-      </w:pPr>
-      <w:r>
-        <w:t>Nelze-li zjistit nástupní stanici, je PAX povinen zaplatit jízdné z výchozí stanice, případně z pohraničního bodu</w:t>
-      </w:r>
-    </w:p>
-    <w:p>
-      <w:pPr>
-        <w:pStyle w:val="Odstavecseseznamem"/>
-        <w:numPr>
-          <w:ilvl w:val="0"/>
-          <w:numId w:val="4"/>
-        </w:numPr>
-      </w:pPr>
-      <w:r>
-        <w:t>Zaměstnanec má právo JD odebrat pro kontrolní účely</w:t>
-      </w:r>
-    </w:p>
-    <w:p>
-      <w:pPr>
-        <w:pStyle w:val="Odstavecseseznamem"/>
-        <w:numPr>
-          <w:ilvl w:val="1"/>
-          <w:numId w:val="4"/>
-        </w:numPr>
-      </w:pPr>
-      <w:r>
-        <w:t>V tomto případě se vystavuje náhradní doklad</w:t>
-      </w:r>
-    </w:p>
-    <w:p>
-      <w:pPr>
-        <w:pStyle w:val="Odstavecseseznamem"/>
-        <w:numPr>
-          <w:ilvl w:val="0"/>
-          <w:numId w:val="4"/>
-        </w:numPr>
-      </w:pPr>
-      <w:r>
-        <w:t>Jízdenky ČD</w:t>
-      </w:r>
-    </w:p>
-    <w:p>
-      <w:pPr>
-        <w:pStyle w:val="Odstavecseseznamem"/>
-        <w:numPr>
-          <w:ilvl w:val="1"/>
-          <w:numId w:val="4"/>
-        </w:numPr>
-      </w:pPr>
-      <w:r>
-        <w:t>J</w:t>
-      </w:r>
-      <w:r>
-        <w:t>ízdenka</w:t>
-      </w:r>
-      <w:r>
-        <w:t xml:space="preserve"> jednosměrná </w:t>
-      </w:r>
-      <w:r>
-        <w:t>a zpáteční</w:t>
-      </w:r>
-      <w:r>
-        <w:t xml:space="preserve"> (nástupní a cílová stanice)</w:t>
-      </w:r>
-    </w:p>
-    <w:p>
-      <w:pPr>
-        <w:pStyle w:val="Odstavecseseznamem"/>
-        <w:numPr>
-          <w:ilvl w:val="1"/>
-          <w:numId w:val="4"/>
-        </w:numPr>
-      </w:pPr>
-      <w:r>
-        <w:t>Jízdenka s globální cenou</w:t>
-      </w:r>
-    </w:p>
-    <w:p>
-      <w:pPr>
-        <w:pStyle w:val="Odstavecseseznamem"/>
-        <w:numPr>
-          <w:ilvl w:val="1"/>
-          <w:numId w:val="4"/>
-        </w:numPr>
-      </w:pPr>
-      <w:r>
-        <w:t>J</w:t>
-      </w:r>
-      <w:r>
-        <w:t>ízdenka traťová nebo síťová</w:t>
-      </w:r>
-    </w:p>
-    <w:p>
-      <w:pPr>
-        <w:pStyle w:val="Odstavecseseznamem"/>
-        <w:numPr>
-          <w:ilvl w:val="1"/>
-          <w:numId w:val="4"/>
-        </w:numPr>
-      </w:pPr>
-      <w:r>
-        <w:t>Průkaz opravňující PAX k přepravě (In Karta, Režijní jízdenka apod.)</w:t>
-      </w:r>
-    </w:p>
-    <w:p>
-      <w:pPr>
-        <w:pStyle w:val="Odstavecseseznamem"/>
-        <w:numPr>
-          <w:ilvl w:val="0"/>
-          <w:numId w:val="4"/>
-        </w:numPr>
-      </w:pPr>
-      <w:r>
-        <w:t>Související cestovní doklad</w:t>
-      </w:r>
-    </w:p>
-    <w:p>
-      <w:pPr>
-        <w:pStyle w:val="Odstavecseseznamem"/>
-        <w:numPr>
-          <w:ilvl w:val="1"/>
-          <w:numId w:val="4"/>
-        </w:numPr>
-      </w:pPr>
-      <w:r>
-        <w:t>Rezervační doklad (místenka)</w:t>
-      </w:r>
-    </w:p>
-    <w:p>
-      <w:pPr>
-        <w:pStyle w:val="Odstavecseseznamem"/>
-        <w:numPr>
-          <w:ilvl w:val="1"/>
-          <w:numId w:val="4"/>
-        </w:numPr>
-      </w:pPr>
-      <w:r>
-        <w:t>Doplatkový doklad (doplatek)</w:t>
-      </w:r>
-    </w:p>
-    <w:p>
-      <w:pPr>
-        <w:pStyle w:val="Odstavecseseznamem"/>
-        <w:numPr>
-          <w:ilvl w:val="1"/>
-          <w:numId w:val="4"/>
-        </w:numPr>
-      </w:pPr>
-      <w:r>
-        <w:t>Servisní poplatek</w:t>
-      </w:r>
-    </w:p>
-    <w:p>
-      <w:pPr>
-        <w:pStyle w:val="Odstavecseseznamem"/>
-        <w:numPr>
-          <w:ilvl w:val="1"/>
-          <w:numId w:val="4"/>
-        </w:numPr>
-      </w:pPr>
-      <w:r>
-        <w:t>Přepravné pro přepravu psa</w:t>
-      </w:r>
-    </w:p>
-    <w:p>
-      <w:pPr>
-        <w:pStyle w:val="Odstavecseseznamem"/>
-        <w:numPr>
-          <w:ilvl w:val="1"/>
-          <w:numId w:val="4"/>
-        </w:numPr>
-      </w:pPr>
-      <w:r>
-        <w:t>Doklad pro přepravu zavazadla</w:t>
-      </w:r>
-    </w:p>
-    <w:p>
-      <w:pPr>
-        <w:pStyle w:val="Odstavecseseznamem"/>
-        <w:numPr>
-          <w:ilvl w:val="1"/>
-          <w:numId w:val="4"/>
-        </w:numPr>
-      </w:pPr>
-      <w:r>
-        <w:t>Doklad o zaplacení úschovy během přepravy</w:t>
-      </w:r>
-    </w:p>
-    <w:p>
-      <w:pPr>
-        <w:pStyle w:val="Odstavecseseznamem"/>
-        <w:numPr>
-          <w:ilvl w:val="1"/>
-          <w:numId w:val="4"/>
-        </w:numPr>
-      </w:pPr>
-      <w:r>
-        <w:t>Doklad o příplatku</w:t>
-      </w:r>
-    </w:p>
-    <w:p>
-      <w:pPr>
-        <w:pStyle w:val="Odstavecseseznamem"/>
-        <w:numPr>
-          <w:ilvl w:val="0"/>
-          <w:numId w:val="4"/>
-        </w:numPr>
-      </w:pPr>
-      <w:r>
-        <w:t>Mají formu</w:t>
-      </w:r>
-    </w:p>
-    <w:p>
-      <w:pPr>
-        <w:pStyle w:val="Odstavecseseznamem"/>
-        <w:numPr>
-          <w:ilvl w:val="1"/>
-          <w:numId w:val="4"/>
-        </w:numPr>
-      </w:pPr>
-      <w:r>
-        <w:t>Papírová elektronicky tištěná</w:t>
-      </w:r>
-    </w:p>
-    <w:p>
-      <w:pPr>
-        <w:pStyle w:val="Odstavecseseznamem"/>
-        <w:numPr>
-          <w:ilvl w:val="1"/>
-          <w:numId w:val="4"/>
-        </w:numPr>
-      </w:pPr>
-      <w:r>
-        <w:t>Papírová vytištěná ze souboru PDF na bílý papír A4</w:t>
-      </w:r>
-    </w:p>
-    <w:p>
-      <w:pPr>
-        <w:pStyle w:val="Odstavecseseznamem"/>
-        <w:numPr>
-          <w:ilvl w:val="1"/>
-          <w:numId w:val="4"/>
-        </w:numPr>
-      </w:pPr>
-      <w:r>
-        <w:t>Zobrazená na displeji jako otevřený soubor PDF nebo jako čárového kódu</w:t>
-      </w:r>
-    </w:p>
-    <w:p>
-      <w:pPr>
-        <w:pStyle w:val="Odstavecseseznamem"/>
-        <w:numPr>
-          <w:ilvl w:val="1"/>
-          <w:numId w:val="4"/>
-        </w:numPr>
-      </w:pPr>
-      <w:r>
-        <w:t>Zobrazenou v POP zadáním kódu transakce</w:t>
-      </w:r>
-    </w:p>
-    <w:p>
-      <w:pPr>
-        <w:pStyle w:val="Odstavecseseznamem"/>
-        <w:numPr>
-          <w:ilvl w:val="1"/>
-          <w:numId w:val="4"/>
-        </w:numPr>
-      </w:pPr>
-      <w:r>
-        <w:t>Elektronického záznamu na In Kartě a Kartě ČD</w:t>
-      </w:r>
-    </w:p>
-    <w:p>
-      <w:pPr>
-        <w:pStyle w:val="Odstavecseseznamem"/>
-        <w:numPr>
-          <w:ilvl w:val="0"/>
-          <w:numId w:val="4"/>
-        </w:numPr>
-      </w:pPr>
-      <w:r>
-        <w:t>Platba JD, kde lze zakoupit</w:t>
-      </w:r>
-    </w:p>
-    <w:p>
-      <w:pPr>
-        <w:pStyle w:val="Odstavecseseznamem"/>
-        <w:numPr>
-          <w:ilvl w:val="1"/>
-          <w:numId w:val="4"/>
-        </w:numPr>
-      </w:pPr>
-      <w:r>
-        <w:t>Pokladní přepážka</w:t>
-      </w:r>
-    </w:p>
-    <w:p>
-      <w:pPr>
-        <w:pStyle w:val="Odstavecseseznamem"/>
-        <w:numPr>
-          <w:ilvl w:val="2"/>
-          <w:numId w:val="4"/>
-        </w:numPr>
-      </w:pPr>
-      <w:r>
-        <w:t>v hotovosti v</w:t>
-      </w:r>
-      <w:r>
-        <w:t> </w:t>
-      </w:r>
-      <w:r>
-        <w:t>K</w:t>
-      </w:r>
-      <w:r>
-        <w:t>č a</w:t>
-      </w:r>
-      <w:r>
-        <w:t xml:space="preserve"> EUR</w:t>
-      </w:r>
-      <w:r>
-        <w:t>, p</w:t>
-      </w:r>
-      <w:r>
-        <w:t>latební kartou (je-li nainstalována a je to technicky možné)</w:t>
-      </w:r>
-    </w:p>
-    <w:p>
-      <w:pPr>
-        <w:pStyle w:val="Odstavecseseznamem"/>
-        <w:numPr>
-          <w:ilvl w:val="2"/>
-          <w:numId w:val="4"/>
-        </w:numPr>
-      </w:pPr>
-      <w:r>
-        <w:t>vouchery ČD, dobropisy ČD, odškodněním</w:t>
-      </w:r>
-    </w:p>
-    <w:p>
-      <w:pPr>
-        <w:pStyle w:val="Odstavecseseznamem"/>
-        <w:numPr>
-          <w:ilvl w:val="2"/>
-          <w:numId w:val="4"/>
-        </w:numPr>
-      </w:pPr>
-      <w:r>
-        <w:t>EPIK – Elektronická peněženka v čip</w:t>
-      </w:r>
-      <w:r>
-        <w:t>u</w:t>
-      </w:r>
-      <w:r>
-        <w:t xml:space="preserve"> In Karty</w:t>
-      </w:r>
-      <w:r>
-        <w:t>/Kartě ČD, e</w:t>
-      </w:r>
-      <w:r>
-        <w:t>lektronické peněženky IDS</w:t>
-      </w:r>
-    </w:p>
-    <w:p>
-      <w:pPr>
-        <w:pStyle w:val="Odstavecseseznamem"/>
-        <w:numPr>
-          <w:ilvl w:val="2"/>
-          <w:numId w:val="4"/>
-        </w:numPr>
-      </w:pPr>
-      <w:r>
-        <w:t>Písemné objednávky – lze na fakturu OPT</w:t>
-      </w:r>
-    </w:p>
-    <w:p>
-      <w:pPr>
-        <w:pStyle w:val="Odstavecseseznamem"/>
-        <w:numPr>
-          <w:ilvl w:val="1"/>
-          <w:numId w:val="4"/>
-        </w:numPr>
-      </w:pPr>
-      <w:r>
-        <w:t>Ve vlaku u průvodčího</w:t>
-      </w:r>
-    </w:p>
-    <w:p>
-      <w:pPr>
-        <w:pStyle w:val="Odstavecseseznamem"/>
-        <w:numPr>
-          <w:ilvl w:val="2"/>
-          <w:numId w:val="4"/>
-        </w:numPr>
-      </w:pPr>
-      <w:r>
-        <w:t>Nelze JD dražší než 10 000 Kč</w:t>
-      </w:r>
-    </w:p>
-    <w:p>
-      <w:pPr>
-        <w:pStyle w:val="Odstavecseseznamem"/>
-        <w:numPr>
-          <w:ilvl w:val="2"/>
-          <w:numId w:val="4"/>
-        </w:numPr>
-      </w:pPr>
-      <w:r>
-        <w:t>U některých druhů jízdného může být vyloučeno</w:t>
-      </w:r>
-    </w:p>
-    <w:p>
-      <w:pPr>
-        <w:pStyle w:val="Odstavecseseznamem"/>
-        <w:numPr>
-          <w:ilvl w:val="2"/>
-          <w:numId w:val="4"/>
-        </w:numPr>
-      </w:pPr>
-      <w:r>
-        <w:t xml:space="preserve">V hotovosti v Kč, (jízdenky i v EUR), </w:t>
-      </w:r>
-      <w:r>
-        <w:t>platební kartou (je-li to technicky možné)</w:t>
-      </w:r>
-    </w:p>
-    <w:p>
-      <w:pPr>
-        <w:pStyle w:val="Odstavecseseznamem"/>
-        <w:numPr>
-          <w:ilvl w:val="2"/>
-          <w:numId w:val="4"/>
-        </w:numPr>
-      </w:pPr>
-      <w:r>
-        <w:t>Odškodněním</w:t>
-      </w:r>
-    </w:p>
-    <w:p>
-      <w:pPr>
-        <w:pStyle w:val="Odstavecseseznamem"/>
-        <w:numPr>
-          <w:ilvl w:val="2"/>
-          <w:numId w:val="4"/>
-        </w:numPr>
-      </w:pPr>
-      <w:r>
-        <w:lastRenderedPageBreak/>
-        <w:t>EPIK – Elektronická peněženka v čipu In Karty/Kartě ČD, elektronické peněženky IDS</w:t>
-      </w:r>
-    </w:p>
-    <w:p>
-      <w:pPr>
-        <w:pStyle w:val="Odstavecseseznamem"/>
-        <w:numPr>
-          <w:ilvl w:val="1"/>
-          <w:numId w:val="4"/>
-        </w:numPr>
-      </w:pPr>
-      <w:r>
-        <w:t>V jízdenkovém automatu</w:t>
-      </w:r>
-    </w:p>
-    <w:p>
-      <w:pPr>
-        <w:pStyle w:val="Odstavecseseznamem"/>
-        <w:numPr>
-          <w:ilvl w:val="2"/>
-          <w:numId w:val="4"/>
-        </w:numPr>
-      </w:pPr>
-      <w:r>
-        <w:t>Nelze JD dražší než 10 000 Kč</w:t>
-      </w:r>
-    </w:p>
-    <w:p>
-      <w:pPr>
-        <w:pStyle w:val="Odstavecseseznamem"/>
-        <w:numPr>
-          <w:ilvl w:val="2"/>
-          <w:numId w:val="4"/>
-        </w:numPr>
-      </w:pPr>
-      <w:r>
-        <w:t>PAX za údaje zodpovídá sám</w:t>
-      </w:r>
-    </w:p>
-    <w:p>
-      <w:pPr>
-        <w:pStyle w:val="Odstavecseseznamem"/>
-        <w:numPr>
-          <w:ilvl w:val="2"/>
-          <w:numId w:val="4"/>
-        </w:numPr>
-      </w:pPr>
-      <w:r>
-        <w:t>V hotovosti mincemi v Kč</w:t>
-      </w:r>
-    </w:p>
-    <w:p>
-      <w:pPr>
-        <w:pStyle w:val="Odstavecseseznamem"/>
-        <w:numPr>
-          <w:ilvl w:val="2"/>
-          <w:numId w:val="4"/>
-        </w:numPr>
-      </w:pPr>
-      <w:r>
-        <w:t>EPIK</w:t>
-      </w:r>
-    </w:p>
-    <w:p>
-      <w:pPr>
-        <w:pStyle w:val="Odstavecseseznamem"/>
-        <w:numPr>
-          <w:ilvl w:val="2"/>
-          <w:numId w:val="4"/>
-        </w:numPr>
-      </w:pPr>
-      <w:r>
-        <w:t>Elektronické předplatné na kartě ČD</w:t>
-      </w:r>
-    </w:p>
-    <w:p>
-      <w:pPr>
-        <w:pStyle w:val="Odstavecseseznamem"/>
-        <w:numPr>
-          <w:ilvl w:val="2"/>
-          <w:numId w:val="4"/>
-        </w:numPr>
-      </w:pPr>
-      <w:r>
-        <w:t>Elektronická peněženka vybraných IDS</w:t>
-      </w:r>
-    </w:p>
-    <w:p>
-      <w:pPr>
-        <w:pStyle w:val="Odstavecseseznamem"/>
-        <w:numPr>
-          <w:ilvl w:val="1"/>
-          <w:numId w:val="4"/>
-        </w:numPr>
-      </w:pPr>
-      <w:r>
-        <w:t xml:space="preserve">E-shop ČD, </w:t>
-      </w:r>
-      <w:proofErr w:type="spellStart"/>
-      <w:r>
-        <w:t>TeleTiket</w:t>
-      </w:r>
-      <w:proofErr w:type="spellEnd"/>
-    </w:p>
-    <w:p>
-      <w:pPr>
-        <w:pStyle w:val="Odstavecseseznamem"/>
-        <w:numPr>
-          <w:ilvl w:val="2"/>
-          <w:numId w:val="4"/>
-        </w:numPr>
-      </w:pPr>
-      <w:r>
-        <w:t>PAX za údaje zodpovídá sám</w:t>
-      </w:r>
-    </w:p>
-    <w:p>
-      <w:pPr>
-        <w:pStyle w:val="Odstavecseseznamem"/>
-        <w:numPr>
-          <w:ilvl w:val="2"/>
-          <w:numId w:val="4"/>
-        </w:numPr>
-      </w:pPr>
-      <w:r>
-        <w:t>Platební karta</w:t>
-      </w:r>
-    </w:p>
-    <w:p>
-      <w:pPr>
-        <w:pStyle w:val="Odstavecseseznamem"/>
-        <w:numPr>
-          <w:ilvl w:val="3"/>
-          <w:numId w:val="4"/>
-        </w:numPr>
-      </w:pPr>
-      <w:r>
-        <w:t xml:space="preserve">Při </w:t>
-      </w:r>
-      <w:proofErr w:type="spellStart"/>
-      <w:r>
-        <w:t>TeleTiket</w:t>
-      </w:r>
-      <w:proofErr w:type="spellEnd"/>
-      <w:r>
-        <w:t xml:space="preserve"> nutno nahlásit potřebné údaje o platební kartě</w:t>
-      </w:r>
-    </w:p>
-    <w:p>
-      <w:pPr>
-        <w:pStyle w:val="Odstavecseseznamem"/>
-        <w:numPr>
-          <w:ilvl w:val="2"/>
-          <w:numId w:val="4"/>
-        </w:numPr>
-      </w:pPr>
-      <w:r>
-        <w:t>ČD Kredit</w:t>
-      </w:r>
-    </w:p>
-    <w:p>
-      <w:pPr>
-        <w:pStyle w:val="Odstavecseseznamem"/>
-        <w:numPr>
-          <w:ilvl w:val="2"/>
-          <w:numId w:val="4"/>
-        </w:numPr>
-      </w:pPr>
-      <w:r>
-        <w:t>Dobropisy ČD, vouchery ČD</w:t>
-      </w:r>
-    </w:p>
-    <w:p>
-      <w:pPr>
-        <w:pStyle w:val="Odstavecseseznamem"/>
-        <w:numPr>
-          <w:ilvl w:val="2"/>
-          <w:numId w:val="4"/>
-        </w:numPr>
-      </w:pPr>
-      <w:r>
-        <w:t>Poukázky na přepravu, slevové kódy, věrnostní body</w:t>
-      </w:r>
-    </w:p>
-    <w:p>
-      <w:pPr>
-        <w:pStyle w:val="Odstavecseseznamem"/>
-        <w:numPr>
-          <w:ilvl w:val="2"/>
-          <w:numId w:val="4"/>
-        </w:numPr>
-      </w:pPr>
-      <w:r>
-        <w:t xml:space="preserve">Smluvní prodejci – ČD API </w:t>
-      </w:r>
-    </w:p>
-    <w:p>
-      <w:pPr>
-        <w:pStyle w:val="Odstavecseseznamem"/>
-        <w:numPr>
-          <w:ilvl w:val="1"/>
-          <w:numId w:val="4"/>
-        </w:numPr>
-      </w:pPr>
-      <w:r>
-        <w:t>U smluvních prodejců</w:t>
-      </w:r>
-    </w:p>
-    <w:p>
-      <w:pPr>
-        <w:pStyle w:val="Odstavecseseznamem"/>
-        <w:numPr>
-          <w:ilvl w:val="1"/>
-          <w:numId w:val="4"/>
-        </w:numPr>
-      </w:pPr>
-      <w:r>
-        <w:t>Při použití bankovky nominální hodnoty 100 Kč/ 50 EUR a vyšší a zaměstnanec nebude mít na vrácení</w:t>
-      </w:r>
-    </w:p>
-    <w:p>
-      <w:pPr>
-        <w:pStyle w:val="Odstavecseseznamem"/>
-        <w:numPr>
-          <w:ilvl w:val="2"/>
-          <w:numId w:val="4"/>
-        </w:numPr>
-      </w:pPr>
-      <w:r>
-        <w:t>Poukaz k výplatě hotovosti po předložení OP PAX – 30 dní</w:t>
-      </w:r>
-    </w:p>
-    <w:p>
-      <w:pPr>
-        <w:pStyle w:val="Odstavecseseznamem"/>
-        <w:numPr>
-          <w:ilvl w:val="2"/>
-          <w:numId w:val="4"/>
-        </w:numPr>
-      </w:pPr>
-      <w:r>
-        <w:t>Odmítnutí platby</w:t>
-      </w:r>
-    </w:p>
-    <w:p>
-      <w:pPr>
-        <w:pStyle w:val="Odstavecseseznamem"/>
-        <w:numPr>
-          <w:ilvl w:val="1"/>
-          <w:numId w:val="4"/>
-        </w:numPr>
-      </w:pPr>
-      <w:r>
-        <w:t xml:space="preserve">Vouchery </w:t>
-      </w:r>
-    </w:p>
-    <w:p>
-      <w:pPr>
-        <w:pStyle w:val="Odstavecseseznamem"/>
-        <w:numPr>
-          <w:ilvl w:val="2"/>
-          <w:numId w:val="4"/>
-        </w:numPr>
-      </w:pPr>
-      <w:r>
-        <w:t>Není omezeno</w:t>
-      </w:r>
-    </w:p>
-    <w:p>
-      <w:pPr>
-        <w:pStyle w:val="Odstavecseseznamem"/>
-        <w:numPr>
-          <w:ilvl w:val="2"/>
-          <w:numId w:val="4"/>
-        </w:numPr>
-      </w:pPr>
-      <w:r>
-        <w:t>R</w:t>
-      </w:r>
-      <w:r>
-        <w:t>ozdíl se vyplatí novým voucherem</w:t>
-      </w:r>
-      <w:r>
-        <w:t>, respektive PAX doplatí</w:t>
-      </w:r>
-    </w:p>
-    <w:p>
-      <w:pPr>
-        <w:pStyle w:val="Odstavecseseznamem"/>
-        <w:numPr>
-          <w:ilvl w:val="1"/>
-          <w:numId w:val="4"/>
-        </w:numPr>
-      </w:pPr>
-      <w:r>
-        <w:t>Dobropisy</w:t>
-      </w:r>
-    </w:p>
-    <w:p>
-      <w:pPr>
-        <w:pStyle w:val="Odstavecseseznamem"/>
-        <w:numPr>
-          <w:ilvl w:val="2"/>
-          <w:numId w:val="4"/>
-        </w:numPr>
-      </w:pPr>
-      <w:r>
-        <w:t>Není omezeno</w:t>
-      </w:r>
-    </w:p>
-    <w:p>
-      <w:pPr>
-        <w:pStyle w:val="Odstavecseseznamem"/>
-        <w:numPr>
-          <w:ilvl w:val="2"/>
-          <w:numId w:val="4"/>
-        </w:numPr>
-      </w:pPr>
-      <w:r>
-        <w:t>R</w:t>
-      </w:r>
-      <w:r>
-        <w:t xml:space="preserve">ozdíl se </w:t>
-      </w:r>
-      <w:r>
-        <w:t>na přepážce nevrací, v e-shopu se vydá nový dobropis, respektive PAX doplatí</w:t>
-      </w:r>
-    </w:p>
-    <w:p>
-      <w:pPr>
-        <w:pStyle w:val="Odstavecseseznamem"/>
-        <w:numPr>
-          <w:ilvl w:val="1"/>
-          <w:numId w:val="4"/>
-        </w:numPr>
-      </w:pPr>
-      <w:r>
-        <w:t>Odškodněn</w:t>
-      </w:r>
-      <w:r>
-        <w:t>í</w:t>
-      </w:r>
-    </w:p>
-    <w:p>
-      <w:pPr>
-        <w:pStyle w:val="Odstavecseseznamem"/>
-        <w:numPr>
-          <w:ilvl w:val="2"/>
-          <w:numId w:val="4"/>
-        </w:numPr>
-      </w:pPr>
-      <w:r>
-        <w:t>max 5 ks na jednu platbu</w:t>
-      </w:r>
-    </w:p>
-    <w:p>
-      <w:pPr>
-        <w:pStyle w:val="Odstavecseseznamem"/>
-        <w:numPr>
-          <w:ilvl w:val="2"/>
-          <w:numId w:val="4"/>
-        </w:numPr>
-      </w:pPr>
-      <w:r>
-        <w:t>Rozdíl se nevrací, respektive PAX doplatí</w:t>
-      </w:r>
-    </w:p>
-    <w:p>
-      <w:pPr>
-        <w:pStyle w:val="Odstavecseseznamem"/>
-        <w:numPr>
-          <w:ilvl w:val="1"/>
-          <w:numId w:val="4"/>
-        </w:numPr>
-      </w:pPr>
-      <w:r>
-        <w:t>Bezhotovostní platby nelze kombinovat</w:t>
-      </w:r>
-    </w:p>
-    <w:p>
-      <w:pPr>
-        <w:pStyle w:val="Odstavecseseznamem"/>
-        <w:numPr>
-          <w:ilvl w:val="1"/>
-          <w:numId w:val="4"/>
-        </w:numPr>
-      </w:pPr>
-      <w:r>
-        <w:t>Pokud PAX nemohl</w:t>
-      </w:r>
-      <w:r>
-        <w:t xml:space="preserve"> provést pro poruchu platbu</w:t>
-      </w:r>
-    </w:p>
-    <w:p>
-      <w:pPr>
-        <w:pStyle w:val="Odstavecseseznamem"/>
-        <w:numPr>
-          <w:ilvl w:val="2"/>
-          <w:numId w:val="4"/>
-        </w:numPr>
-      </w:pPr>
-      <w:r>
-        <w:t>Prostřednictvím EPIK nebo platební kartou</w:t>
-      </w:r>
-    </w:p>
-    <w:p>
-      <w:pPr>
-        <w:pStyle w:val="Odstavecseseznamem"/>
-        <w:numPr>
-          <w:ilvl w:val="2"/>
-          <w:numId w:val="4"/>
-        </w:numPr>
-      </w:pPr>
-      <w:r>
-        <w:t>Vystaví zaměstnanec potvrzení s uvedením jízdného a přirážku ve výši 1000 Kč</w:t>
-      </w:r>
-    </w:p>
-    <w:p>
-      <w:pPr>
-        <w:pStyle w:val="Odstavecseseznamem"/>
-        <w:numPr>
-          <w:ilvl w:val="2"/>
-          <w:numId w:val="4"/>
-        </w:numPr>
-      </w:pPr>
-      <w:r>
-        <w:t>Ve lhůtě do 14 dnů má PAX povinnost uhradit vypočtené jízdné</w:t>
-      </w:r>
-    </w:p>
-    <w:p>
-      <w:pPr>
-        <w:pStyle w:val="Odstavecseseznamem"/>
-        <w:numPr>
-          <w:ilvl w:val="3"/>
-          <w:numId w:val="4"/>
-        </w:numPr>
-      </w:pPr>
-      <w:r>
-        <w:t>Přirážka k jízdnému bude zrušena, případně změněna na manipulační přirážku</w:t>
-      </w:r>
-    </w:p>
-    <w:p>
-      <w:pPr>
-        <w:pStyle w:val="Odstavecseseznamem"/>
-        <w:numPr>
-          <w:ilvl w:val="0"/>
-          <w:numId w:val="4"/>
-        </w:numPr>
-      </w:pPr>
-      <w:r>
-        <w:t>Za ztracen</w:t>
-      </w:r>
-      <w:r>
-        <w:t>é</w:t>
-      </w:r>
-      <w:r>
-        <w:t>, odcizené, poškozené, nečitelné</w:t>
-      </w:r>
-      <w:r>
-        <w:t xml:space="preserve"> či neoprávněně měněné se nevystavuje duplikát</w:t>
-      </w:r>
-    </w:p>
-    <w:p>
-      <w:pPr>
-        <w:pStyle w:val="Odstavecseseznamem"/>
-        <w:numPr>
-          <w:ilvl w:val="0"/>
-          <w:numId w:val="4"/>
-        </w:numPr>
+        <w:ind w:left="360"/>
       </w:pPr>
       <w:r>
         <w:t>Pří přesahu platnosti JD či průkazu na slevu při jízdě vlaku, uzná se JD za platný do stanice, kterou vlak dle JŘ projel před koncem platnosti</w:t>
@@ -2156,6 +2296,7 @@
           <w:ilvl w:val="0"/>
           <w:numId w:val="6"/>
         </w:numPr>
+        <w:ind w:left="360"/>
       </w:pPr>
       <w:r>
         <w:t>Nástupní a cílová stanice</w:t>
@@ -2168,6 +2309,7 @@
           <w:ilvl w:val="1"/>
           <w:numId w:val="6"/>
         </w:numPr>
+        <w:ind w:left="1080"/>
       </w:pPr>
       <w:r>
         <w:t>V případě dopravního uzlu, lze využít i jiné stanice v rámci uzlu</w:t>
@@ -2180,15 +2322,14 @@
           <w:ilvl w:val="1"/>
           <w:numId w:val="6"/>
         </w:numPr>
+        <w:ind w:left="1080"/>
       </w:pPr>
       <w:r>
         <w:t xml:space="preserve">Nelze vystavit </w:t>
       </w:r>
-      <w:proofErr w:type="gramStart"/>
-      <w:r>
-        <w:t>JD</w:t>
-      </w:r>
-      <w:proofErr w:type="gramEnd"/>
+      <w:r>
+        <w:t>JD,</w:t>
+      </w:r>
       <w:r>
         <w:t xml:space="preserve"> pokud je nástupní a cílová stanice totožná</w:t>
       </w:r>
@@ -2200,9 +2341,9 @@
           <w:ilvl w:val="1"/>
           <w:numId w:val="6"/>
         </w:numPr>
-      </w:pPr>
-      <w:r>
-        <w:lastRenderedPageBreak/>
+        <w:ind w:left="1080"/>
+      </w:pPr>
+      <w:r>
         <w:t>Pokud vlak nástupní/cílovou stanici projíždí</w:t>
       </w:r>
     </w:p>
@@ -2213,6 +2354,7 @@
           <w:ilvl w:val="2"/>
           <w:numId w:val="6"/>
         </w:numPr>
+        <w:ind w:left="1800"/>
       </w:pPr>
       <w:r>
         <w:t xml:space="preserve">PAX </w:t>
@@ -2231,6 +2373,7 @@
           <w:ilvl w:val="2"/>
           <w:numId w:val="6"/>
         </w:numPr>
+        <w:ind w:left="1800"/>
       </w:pPr>
       <w:r>
         <w:t>P</w:t>
@@ -2246,6 +2389,7 @@
           <w:ilvl w:val="1"/>
           <w:numId w:val="6"/>
         </w:numPr>
+        <w:ind w:left="1080"/>
       </w:pPr>
       <w:r>
         <w:t>Předprodej 60 dní předem, pokud je to technicky možné</w:t>
@@ -2258,9 +2402,25 @@
           <w:ilvl w:val="2"/>
           <w:numId w:val="6"/>
         </w:numPr>
-      </w:pPr>
-      <w:r>
-        <w:t>U pokladní přepážky, ve vlaku, z funkčního jízdenkového automatu</w:t>
+        <w:ind w:left="1800"/>
+      </w:pPr>
+      <w:r>
+        <w:t>U pokla</w:t>
+      </w:r>
+      <w:r>
+        <w:t>dny</w:t>
+      </w:r>
+      <w:r>
+        <w:t xml:space="preserve">, </w:t>
+      </w:r>
+      <w:r>
+        <w:t>POP</w:t>
+      </w:r>
+      <w:r>
+        <w:t xml:space="preserve">, </w:t>
+      </w:r>
+      <w:r>
+        <w:t>MOPAJ</w:t>
       </w:r>
       <w:r>
         <w:t xml:space="preserve">, e-shop, </w:t>
@@ -2281,6 +2441,7 @@
           <w:ilvl w:val="2"/>
           <w:numId w:val="6"/>
         </w:numPr>
+        <w:ind w:left="1800"/>
       </w:pPr>
       <w:r>
         <w:t>Za předprodej se považuje nákup JD</w:t>
@@ -2299,6 +2460,7 @@
           <w:ilvl w:val="0"/>
           <w:numId w:val="5"/>
         </w:numPr>
+        <w:ind w:left="360"/>
       </w:pPr>
       <w:r>
         <w:t>Mimo vyhledávač spojení</w:t>
@@ -2311,6 +2473,7 @@
           <w:ilvl w:val="1"/>
           <w:numId w:val="5"/>
         </w:numPr>
+        <w:ind w:left="1080"/>
       </w:pPr>
       <w:r>
         <w:t>Pokladna, jízdenkový automat, ve vlaku, e-shop ČD (občas)</w:t>
@@ -2323,6 +2486,7 @@
           <w:ilvl w:val="1"/>
           <w:numId w:val="5"/>
         </w:numPr>
+        <w:ind w:left="1080"/>
       </w:pPr>
       <w:r>
         <w:t>Lze jízdu nastoupit v první den platnosti</w:t>
@@ -2335,8 +2499,10 @@
           <w:ilvl w:val="0"/>
           <w:numId w:val="5"/>
         </w:numPr>
-      </w:pPr>
-      <w:r>
+        <w:ind w:left="360"/>
+      </w:pPr>
+      <w:r>
+        <w:lastRenderedPageBreak/>
         <w:t>Přes vyhledávač spojení</w:t>
       </w:r>
     </w:p>
@@ -2347,6 +2513,7 @@
           <w:ilvl w:val="1"/>
           <w:numId w:val="5"/>
         </w:numPr>
+        <w:ind w:left="1080"/>
       </w:pPr>
       <w:r>
         <w:t>E-shop ČD</w:t>
@@ -2359,6 +2526,7 @@
           <w:ilvl w:val="1"/>
           <w:numId w:val="5"/>
         </w:numPr>
+        <w:ind w:left="1080"/>
       </w:pPr>
       <w:r>
         <w:t>V čase uvedeném na jízdence</w:t>
@@ -2371,6 +2539,7 @@
           <w:ilvl w:val="1"/>
           <w:numId w:val="5"/>
         </w:numPr>
+        <w:ind w:left="1080"/>
       </w:pPr>
       <w:r>
         <w:t>V případě nepravidelnosti v dopravě 15 minut před</w:t>
@@ -2383,6 +2552,7 @@
           <w:ilvl w:val="0"/>
           <w:numId w:val="5"/>
         </w:numPr>
+        <w:ind w:left="360"/>
       </w:pPr>
       <w:r>
         <w:t>Jednosměrná</w:t>
@@ -2395,6 +2565,7 @@
           <w:ilvl w:val="1"/>
           <w:numId w:val="5"/>
         </w:numPr>
+        <w:ind w:left="1080"/>
       </w:pPr>
       <w:r>
         <w:t>Za nástupní stanici lze považovat stanici ležící blíže cílové</w:t>
@@ -2410,6 +2581,7 @@
           <w:ilvl w:val="1"/>
           <w:numId w:val="5"/>
         </w:numPr>
+        <w:ind w:left="1080"/>
       </w:pPr>
       <w:r>
         <w:t>Po stanovené trase, případně po trase tarifně stejné či kratší</w:t>
@@ -2422,6 +2594,7 @@
           <w:ilvl w:val="1"/>
           <w:numId w:val="5"/>
         </w:numPr>
+        <w:ind w:left="1080"/>
       </w:pPr>
       <w:r>
         <w:t>Platnost do 6:00 následujícího dne a je vystavena do 50 km včetně</w:t>
@@ -2434,6 +2607,7 @@
           <w:ilvl w:val="1"/>
           <w:numId w:val="5"/>
         </w:numPr>
+        <w:ind w:left="1080"/>
       </w:pPr>
       <w:r>
         <w:t>Platnost do 24:00 následujícího dne a je vystavena nad 51 km včetně</w:t>
@@ -2446,6 +2620,7 @@
           <w:ilvl w:val="0"/>
           <w:numId w:val="5"/>
         </w:numPr>
+        <w:ind w:left="360"/>
       </w:pPr>
       <w:r>
         <w:t>Zpáteční</w:t>
@@ -2458,6 +2633,7 @@
           <w:ilvl w:val="1"/>
           <w:numId w:val="5"/>
         </w:numPr>
+        <w:ind w:left="1080"/>
       </w:pPr>
       <w:r>
         <w:t>Tam a zpět ve stanoveném pořadí</w:t>
@@ -2470,6 +2646,7 @@
           <w:ilvl w:val="1"/>
           <w:numId w:val="5"/>
         </w:numPr>
+        <w:ind w:left="1080"/>
       </w:pPr>
       <w:r>
         <w:t>Za nástupní stanici lze považovat stanici ležící blíže cílové</w:t>
@@ -2485,6 +2662,7 @@
           <w:ilvl w:val="1"/>
           <w:numId w:val="5"/>
         </w:numPr>
+        <w:ind w:left="1080"/>
       </w:pPr>
       <w:r>
         <w:t>Po stanovené trase, případně po trase tarifně stejné či kratší</w:t>
@@ -2497,6 +2675,7 @@
           <w:ilvl w:val="1"/>
           <w:numId w:val="5"/>
         </w:numPr>
+        <w:ind w:left="1080"/>
       </w:pPr>
       <w:r>
         <w:t>Jízdu TAM nutno nastoupit v prví den platnosti</w:t>
@@ -2509,6 +2688,7 @@
           <w:ilvl w:val="1"/>
           <w:numId w:val="5"/>
         </w:numPr>
+        <w:ind w:left="1080"/>
       </w:pPr>
       <w:r>
         <w:t>Platnost do 24:00 hodin posledního dne na ní vyznačené</w:t>
@@ -2521,6 +2701,7 @@
           <w:ilvl w:val="0"/>
           <w:numId w:val="5"/>
         </w:numPr>
+        <w:ind w:left="360"/>
       </w:pPr>
       <w:r>
         <w:t>Časová</w:t>
@@ -2533,6 +2714,7 @@
           <w:ilvl w:val="1"/>
           <w:numId w:val="5"/>
         </w:numPr>
+        <w:ind w:left="1080"/>
       </w:pPr>
       <w:r>
         <w:t xml:space="preserve">Oprávnění k neomezenému počtu </w:t>
@@ -2548,6 +2730,7 @@
           <w:ilvl w:val="2"/>
           <w:numId w:val="5"/>
         </w:numPr>
+        <w:ind w:left="1800"/>
       </w:pPr>
       <w:r>
         <w:t>Po konkrétní trati (traťová)</w:t>
@@ -2560,6 +2743,7 @@
           <w:ilvl w:val="2"/>
           <w:numId w:val="5"/>
         </w:numPr>
+        <w:ind w:left="1800"/>
       </w:pPr>
       <w:r>
         <w:t>Ve vyhlášeném obvodu (síťová)</w:t>
@@ -2572,6 +2756,7 @@
           <w:ilvl w:val="1"/>
           <w:numId w:val="5"/>
         </w:numPr>
+        <w:ind w:left="1080"/>
       </w:pPr>
       <w:r>
         <w:t>Jízdu lze nastoupit a ukončit v kterékoli stanici v rámci platnosti</w:t>
@@ -2584,6 +2769,7 @@
           <w:ilvl w:val="1"/>
           <w:numId w:val="5"/>
         </w:numPr>
+        <w:ind w:left="1080"/>
       </w:pPr>
       <w:r>
         <w:t>Platnost do 24: 00 hodin posledního dne platnosti</w:t>
@@ -2596,6 +2782,7 @@
           <w:ilvl w:val="1"/>
           <w:numId w:val="5"/>
         </w:numPr>
+        <w:ind w:left="1080"/>
       </w:pPr>
       <w:r>
         <w:t>Platí od prvního dne platnosti</w:t>
@@ -2608,6 +2795,7 @@
           <w:ilvl w:val="0"/>
           <w:numId w:val="5"/>
         </w:numPr>
+        <w:ind w:left="360"/>
       </w:pPr>
       <w:proofErr w:type="spellStart"/>
       <w:r>
@@ -2622,6 +2810,7 @@
           <w:ilvl w:val="1"/>
           <w:numId w:val="5"/>
         </w:numPr>
+        <w:ind w:left="1080"/>
       </w:pPr>
       <w:r>
         <w:t>Elektronický JD či doklad o zaplacení ceny zakoupený v e-shop</w:t>
@@ -2637,6 +2826,7 @@
           <w:ilvl w:val="1"/>
           <w:numId w:val="5"/>
         </w:numPr>
+        <w:ind w:left="1080"/>
       </w:pPr>
       <w:r>
         <w:t>Lze zakoupit do pravidelného odjezdu vlaku</w:t>
@@ -2649,6 +2839,7 @@
           <w:ilvl w:val="1"/>
           <w:numId w:val="5"/>
         </w:numPr>
+        <w:ind w:left="1080"/>
       </w:pPr>
       <w:r>
         <w:t>Nepřenosný, opravňuje pouze PAX na něm uvedený</w:t>
@@ -2661,6 +2852,7 @@
           <w:ilvl w:val="2"/>
           <w:numId w:val="5"/>
         </w:numPr>
+        <w:ind w:left="1800"/>
       </w:pPr>
       <w:r>
         <w:t>V případě více PAX musí PAX na něm uvedený cestovat</w:t>
@@ -2673,6 +2865,7 @@
           <w:ilvl w:val="2"/>
           <w:numId w:val="5"/>
         </w:numPr>
+        <w:ind w:left="1800"/>
       </w:pPr>
       <w:r>
         <w:t>V případě duplicitního zobrazení platí pouze první zobrazení</w:t>
@@ -2685,6 +2878,7 @@
           <w:ilvl w:val="1"/>
           <w:numId w:val="5"/>
         </w:numPr>
+        <w:ind w:left="1080"/>
       </w:pPr>
       <w:r>
         <w:t>Na žádost zaměstnance je cestující povinen doložit své jméno a příjmení</w:t>
@@ -2697,6 +2891,7 @@
           <w:ilvl w:val="1"/>
           <w:numId w:val="5"/>
         </w:numPr>
+        <w:ind w:left="1080"/>
       </w:pPr>
       <w:r>
         <w:t xml:space="preserve">Jméno lze 1* bezplatně změnit v e-shopu do </w:t>
@@ -2717,6 +2912,7 @@
           <w:ilvl w:val="1"/>
           <w:numId w:val="5"/>
         </w:numPr>
+        <w:ind w:left="1080"/>
       </w:pPr>
       <w:r>
         <w:t>Viditelná v POP 20 min před začátkem platnosti</w:t>
@@ -2729,6 +2925,7 @@
           <w:ilvl w:val="1"/>
           <w:numId w:val="5"/>
         </w:numPr>
+        <w:ind w:left="1080"/>
       </w:pPr>
       <w:r>
         <w:t>Nelze vyzvednout u pokladny ani z jízdenkového automatu</w:t>
@@ -2741,6 +2938,7 @@
           <w:ilvl w:val="0"/>
           <w:numId w:val="5"/>
         </w:numPr>
+        <w:ind w:left="360"/>
       </w:pPr>
       <w:proofErr w:type="spellStart"/>
       <w:r>
@@ -2755,6 +2953,7 @@
           <w:ilvl w:val="1"/>
           <w:numId w:val="5"/>
         </w:numPr>
+        <w:ind w:left="1080"/>
       </w:pPr>
       <w:r>
         <w:t>Zpoplatněn poplatkem dle TR 10 – platí se pouze jednou</w:t>
@@ -2767,6 +2966,7 @@
           <w:ilvl w:val="1"/>
           <w:numId w:val="5"/>
         </w:numPr>
+        <w:ind w:left="1080"/>
       </w:pPr>
       <w:proofErr w:type="spellStart"/>
       <w:r>
@@ -2784,6 +2984,7 @@
           <w:ilvl w:val="0"/>
           <w:numId w:val="5"/>
         </w:numPr>
+        <w:ind w:left="360"/>
       </w:pPr>
       <w:r>
         <w:t>S vazbou na konkrétní vlak</w:t>
@@ -2796,9 +2997,9 @@
           <w:ilvl w:val="1"/>
           <w:numId w:val="5"/>
         </w:numPr>
-      </w:pPr>
-      <w:r>
-        <w:lastRenderedPageBreak/>
+        <w:ind w:left="1080"/>
+      </w:pPr>
+      <w:r>
         <w:t>Ve vyznačeném úseku musí PAX využít povinný vlak</w:t>
       </w:r>
     </w:p>
@@ -2809,6 +3010,7 @@
           <w:ilvl w:val="1"/>
           <w:numId w:val="5"/>
         </w:numPr>
+        <w:ind w:left="1080"/>
       </w:pPr>
       <w:r>
         <w:t>PAX nemusí využít povinný vlak v případě</w:t>
@@ -2821,6 +3023,7 @@
           <w:ilvl w:val="2"/>
           <w:numId w:val="5"/>
         </w:numPr>
+        <w:ind w:left="1800"/>
       </w:pPr>
       <w:r>
         <w:t xml:space="preserve">zpoždění tohoto vlaku o </w:t>
@@ -2828,6 +3031,12 @@
       <w:r>
         <w:t>30 min a více</w:t>
       </w:r>
+      <w:r>
+        <w:t xml:space="preserve"> nebo j</w:t>
+      </w:r>
+      <w:r>
+        <w:t>eho odřeknutí</w:t>
+      </w:r>
     </w:p>
     <w:p>
       <w:pPr>
@@ -2836,9 +3045,10 @@
           <w:ilvl w:val="2"/>
           <w:numId w:val="5"/>
         </w:numPr>
-      </w:pPr>
-      <w:r>
-        <w:t>jeho odřeknutí</w:t>
+        <w:ind w:left="1800"/>
+      </w:pPr>
+      <w:r>
+        <w:t>ztráty přípoje v případě přestupu na povinný vlak</w:t>
       </w:r>
     </w:p>
     <w:p>
@@ -2848,18 +3058,7 @@
           <w:ilvl w:val="2"/>
           <w:numId w:val="5"/>
         </w:numPr>
-      </w:pPr>
-      <w:r>
-        <w:t>ztráty přípoje v případě přestupu na povinný vlak</w:t>
-      </w:r>
-    </w:p>
-    <w:p>
-      <w:pPr>
-        <w:pStyle w:val="Odstavecseseznamem"/>
-        <w:numPr>
-          <w:ilvl w:val="2"/>
-          <w:numId w:val="5"/>
-        </w:numPr>
+        <w:ind w:left="1800"/>
       </w:pPr>
       <w:r>
         <w:t>v důsledku nepravidelnosti v dopravě, kdy lze předpokládat zpoždění 60 min a více</w:t>
@@ -2872,6 +3071,7 @@
           <w:ilvl w:val="0"/>
           <w:numId w:val="5"/>
         </w:numPr>
+        <w:ind w:left="360"/>
       </w:pPr>
       <w:r>
         <w:t>Jízdenky platné ve vlacích jiných dopravců</w:t>
@@ -2884,6 +3084,7 @@
           <w:ilvl w:val="1"/>
           <w:numId w:val="5"/>
         </w:numPr>
+        <w:ind w:left="1080"/>
       </w:pPr>
       <w:r>
         <w:t>ČD s nimi uzavřeli smlouvu o vzájemném odbavování</w:t>
@@ -2896,6 +3097,7 @@
           <w:ilvl w:val="1"/>
           <w:numId w:val="5"/>
         </w:numPr>
+        <w:ind w:left="1080"/>
       </w:pPr>
       <w:r>
         <w:t>Pouze u pokladny nebo ve vlaku</w:t>
@@ -2908,6 +3110,7 @@
           <w:ilvl w:val="1"/>
           <w:numId w:val="5"/>
         </w:numPr>
+        <w:ind w:left="1080"/>
       </w:pPr>
       <w:r>
         <w:t>PAX má povinnost předem nahlásit využití jiného dopravce na trati, kde současně jezdí vlaky ČD</w:t>
@@ -2920,6 +3123,7 @@
           <w:ilvl w:val="0"/>
           <w:numId w:val="5"/>
         </w:numPr>
+        <w:ind w:left="360"/>
       </w:pPr>
       <w:r>
         <w:t>Průkaz opravňujícího k přepravě</w:t>
@@ -2932,8 +3136,10 @@
           <w:ilvl w:val="1"/>
           <w:numId w:val="5"/>
         </w:numPr>
-      </w:pPr>
-      <w:r>
+        <w:ind w:left="1080"/>
+      </w:pPr>
+      <w:r>
+        <w:lastRenderedPageBreak/>
         <w:t>Podmínky stanoveny v TR 10</w:t>
       </w:r>
     </w:p>
@@ -2952,6 +3158,7 @@
           <w:ilvl w:val="0"/>
           <w:numId w:val="7"/>
         </w:numPr>
+        <w:ind w:left="360"/>
       </w:pPr>
       <w:r>
         <w:t>V rámci přepravní smlouvy má cestující nárok na jednu místenku pro každý vlak</w:t>
@@ -2964,6 +3171,7 @@
           <w:ilvl w:val="1"/>
           <w:numId w:val="7"/>
         </w:numPr>
+        <w:ind w:left="1080"/>
       </w:pPr>
       <w:r>
         <w:t>Jsou-li dostupné</w:t>
@@ -2976,6 +3184,7 @@
           <w:ilvl w:val="1"/>
           <w:numId w:val="7"/>
         </w:numPr>
+        <w:ind w:left="1080"/>
       </w:pPr>
       <w:r>
         <w:t>V tarifu TR 10</w:t>
@@ -2991,6 +3200,7 @@
           <w:ilvl w:val="2"/>
           <w:numId w:val="7"/>
         </w:numPr>
+        <w:ind w:left="1800"/>
       </w:pPr>
       <w:r>
         <w:t>Dynamická u povinně místenkových vlaků</w:t>
@@ -3003,6 +3213,7 @@
           <w:ilvl w:val="1"/>
           <w:numId w:val="7"/>
         </w:numPr>
+        <w:ind w:left="1080"/>
       </w:pPr>
       <w:r>
         <w:t>Doklad o zaplacení rezervace</w:t>
@@ -3015,6 +3226,7 @@
           <w:ilvl w:val="1"/>
           <w:numId w:val="7"/>
         </w:numPr>
+        <w:ind w:left="1080"/>
       </w:pPr>
       <w:r>
         <w:t>Platná pouze ve spojení s platným JD</w:t>
@@ -3027,6 +3239,7 @@
           <w:ilvl w:val="1"/>
           <w:numId w:val="7"/>
         </w:numPr>
+        <w:ind w:left="1080"/>
       </w:pPr>
       <w:r>
         <w:t xml:space="preserve">U pokladní přepážky, e-shop ČD, </w:t>
@@ -3047,6 +3260,7 @@
           <w:ilvl w:val="2"/>
           <w:numId w:val="7"/>
         </w:numPr>
+        <w:ind w:left="1800"/>
       </w:pPr>
       <w:r>
         <w:t>Ve vlacích s povinnou rezervací – pro tento vlak/oddíl nebo pro vlak jiný</w:t>
@@ -3059,6 +3273,7 @@
           <w:ilvl w:val="2"/>
           <w:numId w:val="7"/>
         </w:numPr>
+        <w:ind w:left="1800"/>
       </w:pPr>
       <w:r>
         <w:t>Jinak pouze pro vlak jiný</w:t>
@@ -3071,6 +3286,7 @@
           <w:ilvl w:val="0"/>
           <w:numId w:val="7"/>
         </w:numPr>
+        <w:ind w:left="360"/>
       </w:pPr>
       <w:r>
         <w:t>Symbol R – možná rezervace míst</w:t>
@@ -3083,6 +3299,7 @@
           <w:ilvl w:val="0"/>
           <w:numId w:val="7"/>
         </w:numPr>
+        <w:ind w:left="360"/>
       </w:pPr>
       <w:r>
         <w:t xml:space="preserve">Symbol R v rámečku </w:t>
@@ -3098,6 +3315,7 @@
           <w:ilvl w:val="1"/>
           <w:numId w:val="7"/>
         </w:numPr>
+        <w:ind w:left="1080"/>
       </w:pPr>
       <w:r>
         <w:t xml:space="preserve">V případě obsazení více </w:t>
@@ -3122,6 +3340,7 @@
           <w:ilvl w:val="0"/>
           <w:numId w:val="7"/>
         </w:numPr>
+        <w:ind w:left="360"/>
       </w:pPr>
       <w:r>
         <w:t>Místenkové vozy</w:t>
@@ -3134,6 +3353,7 @@
           <w:ilvl w:val="1"/>
           <w:numId w:val="7"/>
         </w:numPr>
+        <w:ind w:left="1080"/>
       </w:pPr>
       <w:r>
         <w:t>Označeny číslem místenkového vozu</w:t>
@@ -3146,6 +3366,7 @@
           <w:ilvl w:val="1"/>
           <w:numId w:val="7"/>
         </w:numPr>
+        <w:ind w:left="1080"/>
       </w:pPr>
       <w:r>
         <w:t>Místa jsou očíslované, mohou být označené jako rezervované</w:t>
@@ -3158,6 +3379,7 @@
           <w:ilvl w:val="0"/>
           <w:numId w:val="7"/>
         </w:numPr>
+        <w:ind w:left="360"/>
       </w:pPr>
       <w:r>
         <w:t>Systém ARES</w:t>
@@ -3170,6 +3392,7 @@
           <w:ilvl w:val="1"/>
           <w:numId w:val="7"/>
         </w:numPr>
+        <w:ind w:left="1080"/>
       </w:pPr>
       <w:r>
         <w:t>Místenkový systém ČD</w:t>
@@ -3182,6 +3405,7 @@
           <w:ilvl w:val="1"/>
           <w:numId w:val="7"/>
         </w:numPr>
+        <w:ind w:left="1080"/>
       </w:pPr>
       <w:r>
         <w:t>Zamčení ARES</w:t>
@@ -3194,6 +3418,7 @@
           <w:ilvl w:val="2"/>
           <w:numId w:val="7"/>
         </w:numPr>
+        <w:ind w:left="1800"/>
       </w:pPr>
       <w:r>
         <w:t>Ukončení prodeje místenek</w:t>
@@ -3206,6 +3431,7 @@
           <w:ilvl w:val="2"/>
           <w:numId w:val="7"/>
         </w:numPr>
+        <w:ind w:left="1800"/>
       </w:pPr>
       <w:r>
         <w:t>U povinně místenkových po odjezdu vlaku z nástupní stanice</w:t>
@@ -3218,6 +3444,7 @@
           <w:ilvl w:val="2"/>
           <w:numId w:val="7"/>
         </w:numPr>
+        <w:ind w:left="1800"/>
       </w:pPr>
       <w:r>
         <w:t>2 hodiny před odjezdem z výchozí stanice – expresní rezervace</w:t>
@@ -3230,6 +3457,7 @@
           <w:ilvl w:val="0"/>
           <w:numId w:val="7"/>
         </w:numPr>
+        <w:ind w:left="360"/>
       </w:pPr>
       <w:r>
         <w:t xml:space="preserve">Místenku na místa vyhrazená pro určité skupiny osob mohou zakoupit pouze </w:t>
@@ -3245,6 +3473,7 @@
           <w:ilvl w:val="1"/>
           <w:numId w:val="7"/>
         </w:numPr>
+        <w:ind w:left="1080"/>
       </w:pPr>
       <w:r>
         <w:t>Vyjma vyprodání celého vlaku – neplatí pro dámský oddíl</w:t>
@@ -3257,6 +3486,7 @@
           <w:ilvl w:val="1"/>
           <w:numId w:val="7"/>
         </w:numPr>
+        <w:ind w:left="1080"/>
       </w:pPr>
       <w:r>
         <w:t>PAX má povinnost pro tyto lidi toto místo uvolnit i bez platné místenky</w:t>
@@ -3269,6 +3499,7 @@
           <w:ilvl w:val="0"/>
           <w:numId w:val="7"/>
         </w:numPr>
+        <w:ind w:left="360"/>
       </w:pPr>
       <w:r>
         <w:t xml:space="preserve">PAX na místo ztrácí nárok, pokud jej neobsadí do </w:t>
@@ -3289,6 +3520,7 @@
           <w:ilvl w:val="0"/>
           <w:numId w:val="7"/>
         </w:numPr>
+        <w:ind w:left="360"/>
       </w:pPr>
       <w:r>
         <w:t>PAX bez platné místenky může rezervované místo obsadit jen v případě, kdy toto místo není nárokované</w:t>
@@ -3299,7 +3531,6 @@
         <w:pStyle w:val="Nadpis2"/>
       </w:pPr>
       <w:r>
-        <w:lastRenderedPageBreak/>
         <w:t>Přerušení jízdy</w:t>
       </w:r>
     </w:p>
@@ -3457,7 +3688,7 @@
       <w:lvlText w:val=""/>
       <w:lvlJc w:val="left"/>
       <w:pPr>
-        <w:ind w:left="720" w:hanging="360"/>
+        <w:ind w:left="360" w:hanging="360"/>
       </w:pPr>
       <w:rPr>
         <w:rFonts w:ascii="Symbol" w:hAnsi="Symbol" w:hint="default"/>
@@ -3469,7 +3700,7 @@
       <w:lvlText w:val=""/>
       <w:lvlJc w:val="left"/>
       <w:pPr>
-        <w:ind w:left="1440" w:hanging="360"/>
+        <w:ind w:left="1080" w:hanging="360"/>
       </w:pPr>
       <w:rPr>
         <w:rFonts w:ascii="Symbol" w:hAnsi="Symbol" w:hint="default"/>
@@ -3481,7 +3712,7 @@
       <w:lvlText w:val=""/>
       <w:lvlJc w:val="left"/>
       <w:pPr>
-        <w:ind w:left="2160" w:hanging="360"/>
+        <w:ind w:left="1800" w:hanging="360"/>
       </w:pPr>
       <w:rPr>
         <w:rFonts w:ascii="Wingdings" w:hAnsi="Wingdings" w:hint="default"/>
@@ -3493,7 +3724,7 @@
       <w:lvlText w:val=""/>
       <w:lvlJc w:val="left"/>
       <w:pPr>
-        <w:ind w:left="2880" w:hanging="360"/>
+        <w:ind w:left="2520" w:hanging="360"/>
       </w:pPr>
       <w:rPr>
         <w:rFonts w:ascii="Symbol" w:hAnsi="Symbol" w:hint="default"/>
@@ -3505,7 +3736,7 @@
       <w:lvlText w:val="o"/>
       <w:lvlJc w:val="left"/>
       <w:pPr>
-        <w:ind w:left="3600" w:hanging="360"/>
+        <w:ind w:left="3240" w:hanging="360"/>
       </w:pPr>
       <w:rPr>
         <w:rFonts w:ascii="Courier New" w:hAnsi="Courier New" w:cs="Courier New" w:hint="default"/>
@@ -3517,7 +3748,7 @@
       <w:lvlText w:val=""/>
       <w:lvlJc w:val="left"/>
       <w:pPr>
-        <w:ind w:left="4320" w:hanging="360"/>
+        <w:ind w:left="3960" w:hanging="360"/>
       </w:pPr>
       <w:rPr>
         <w:rFonts w:ascii="Wingdings" w:hAnsi="Wingdings" w:hint="default"/>
@@ -3529,7 +3760,7 @@
       <w:lvlText w:val=""/>
       <w:lvlJc w:val="left"/>
       <w:pPr>
-        <w:ind w:left="5040" w:hanging="360"/>
+        <w:ind w:left="4680" w:hanging="360"/>
       </w:pPr>
       <w:rPr>
         <w:rFonts w:ascii="Symbol" w:hAnsi="Symbol" w:hint="default"/>
@@ -3541,7 +3772,7 @@
       <w:lvlText w:val="o"/>
       <w:lvlJc w:val="left"/>
       <w:pPr>
-        <w:ind w:left="5760" w:hanging="360"/>
+        <w:ind w:left="5400" w:hanging="360"/>
       </w:pPr>
       <w:rPr>
         <w:rFonts w:ascii="Courier New" w:hAnsi="Courier New" w:cs="Courier New" w:hint="default"/>
@@ -3553,7 +3784,7 @@
       <w:lvlText w:val=""/>
       <w:lvlJc w:val="left"/>
       <w:pPr>
-        <w:ind w:left="6480" w:hanging="360"/>
+        <w:ind w:left="6120" w:hanging="360"/>
       </w:pPr>
       <w:rPr>
         <w:rFonts w:ascii="Wingdings" w:hAnsi="Wingdings" w:hint="default"/>

</xml_diff>

<commit_message>
9 komplet, 10 rozpracovan
</commit_message>
<xml_diff>
--- a/1. Přepravní smlouva v osobní dopravě.docx
+++ b/1. Přepravní smlouva v osobní dopravě.docx
@@ -530,7 +530,15 @@
         <w:ind w:left="1080"/>
       </w:pPr>
       <w:r>
-        <w:t>Do 6ti let pouze v doprovodu osoby starší 10ti let</w:t>
+        <w:t xml:space="preserve">Do </w:t>
+      </w:r>
+      <w:proofErr w:type="gramStart"/>
+      <w:r>
+        <w:t>6ti</w:t>
+      </w:r>
+      <w:proofErr w:type="gramEnd"/>
+      <w:r>
+        <w:t xml:space="preserve"> let pouze v doprovodu osoby starší 10ti let</w:t>
       </w:r>
     </w:p>
     <w:p>
@@ -2890,7 +2898,15 @@
         <w:ind w:left="1080"/>
       </w:pPr>
       <w:r>
-        <w:t>Jméno lze 1* bezplatně změnit v e-shopu do 15ti minut před odjezdem vlaku</w:t>
+        <w:t xml:space="preserve">Jméno lze 1* bezplatně změnit v e-shopu do </w:t>
+      </w:r>
+      <w:proofErr w:type="gramStart"/>
+      <w:r>
+        <w:t>15ti</w:t>
+      </w:r>
+      <w:proofErr w:type="gramEnd"/>
+      <w:r>
+        <w:t xml:space="preserve"> minut před odjezdem vlaku</w:t>
       </w:r>
     </w:p>
     <w:p>
@@ -2930,9 +2946,12 @@
       </w:pPr>
       <w:proofErr w:type="spellStart"/>
       <w:r>
-        <w:t>TeleTiket</w:t>
+        <w:t>eTiket</w:t>
       </w:r>
       <w:proofErr w:type="spellEnd"/>
+      <w:r>
+        <w:t xml:space="preserve"> mezinárodní</w:t>
+      </w:r>
     </w:p>
     <w:p>
       <w:pPr>
@@ -2943,26 +2962,13 @@
         </w:numPr>
         <w:ind w:left="1080"/>
       </w:pPr>
-      <w:r>
-        <w:t>Zpoplatněn poplatkem dle TR 10 – platí se pouze jednou</w:t>
-      </w:r>
-    </w:p>
-    <w:p>
-      <w:pPr>
-        <w:pStyle w:val="Odstavecseseznamem"/>
-        <w:numPr>
-          <w:ilvl w:val="1"/>
-          <w:numId w:val="5"/>
-        </w:numPr>
-        <w:ind w:left="1080"/>
-      </w:pPr>
       <w:proofErr w:type="spellStart"/>
       <w:r>
         <w:t>eTiket</w:t>
       </w:r>
       <w:proofErr w:type="spellEnd"/>
       <w:r>
-        <w:t xml:space="preserve"> zakoupený telefonicky</w:t>
+        <w:t xml:space="preserve"> pro mezinárodní přepravu</w:t>
       </w:r>
     </w:p>
     <w:p>
@@ -2974,9 +2980,11 @@
         </w:numPr>
         <w:ind w:left="360"/>
       </w:pPr>
-      <w:r>
-        <w:t>S vazbou na konkrétní vlak</w:t>
-      </w:r>
+      <w:proofErr w:type="spellStart"/>
+      <w:r>
+        <w:t>TeleTiket</w:t>
+      </w:r>
+      <w:proofErr w:type="spellEnd"/>
     </w:p>
     <w:p>
       <w:pPr>
@@ -2988,7 +2996,7 @@
         <w:ind w:left="1080"/>
       </w:pPr>
       <w:r>
-        <w:t>Ve vyznačeném úseku musí PAX využít povinný vlak</w:t>
+        <w:t>Zpoplatněn poplatkem dle TR 10 – platí se pouze jednou</w:t>
       </w:r>
     </w:p>
     <w:p>
@@ -3000,56 +3008,13 @@
         </w:numPr>
         <w:ind w:left="1080"/>
       </w:pPr>
-      <w:r>
-        <w:t>PAX nemusí využít povinný vlak v případě</w:t>
-      </w:r>
-    </w:p>
-    <w:p>
-      <w:pPr>
-        <w:pStyle w:val="Odstavecseseznamem"/>
-        <w:numPr>
-          <w:ilvl w:val="2"/>
-          <w:numId w:val="5"/>
-        </w:numPr>
-        <w:ind w:left="1800"/>
-      </w:pPr>
-      <w:r>
-        <w:t xml:space="preserve">zpoždění tohoto vlaku o </w:t>
-      </w:r>
-      <w:r>
-        <w:t>30 min a více</w:t>
-      </w:r>
-      <w:r>
-        <w:t xml:space="preserve"> nebo j</w:t>
-      </w:r>
-      <w:r>
-        <w:t>eho odřeknutí</w:t>
-      </w:r>
-    </w:p>
-    <w:p>
-      <w:pPr>
-        <w:pStyle w:val="Odstavecseseznamem"/>
-        <w:numPr>
-          <w:ilvl w:val="2"/>
-          <w:numId w:val="5"/>
-        </w:numPr>
-        <w:ind w:left="1800"/>
-      </w:pPr>
-      <w:r>
-        <w:t>ztráty přípoje v případě přestupu na povinný vlak</w:t>
-      </w:r>
-    </w:p>
-    <w:p>
-      <w:pPr>
-        <w:pStyle w:val="Odstavecseseznamem"/>
-        <w:numPr>
-          <w:ilvl w:val="2"/>
-          <w:numId w:val="5"/>
-        </w:numPr>
-        <w:ind w:left="1800"/>
-      </w:pPr>
-      <w:r>
-        <w:t>v důsledku nepravidelnosti v dopravě, kdy lze předpokládat zpoždění 60 min a více</w:t>
+      <w:proofErr w:type="spellStart"/>
+      <w:r>
+        <w:t>eTiket</w:t>
+      </w:r>
+      <w:proofErr w:type="spellEnd"/>
+      <w:r>
+        <w:t xml:space="preserve"> zakoupený telefonicky</w:t>
       </w:r>
     </w:p>
     <w:p>
@@ -3062,7 +3027,7 @@
         <w:ind w:left="360"/>
       </w:pPr>
       <w:r>
-        <w:t>Jízdenky platné ve vlacích jiných dopravců</w:t>
+        <w:t>S vazbou na konkrétní vlak</w:t>
       </w:r>
     </w:p>
     <w:p>
@@ -3075,7 +3040,7 @@
         <w:ind w:left="1080"/>
       </w:pPr>
       <w:r>
-        <w:t>ČD s nimi uzavřeli smlouvu o vzájemném odbavování</w:t>
+        <w:t>Ve vyznačeném úseku musí PAX využít povinný vlak</w:t>
       </w:r>
     </w:p>
     <w:p>
@@ -3088,20 +3053,55 @@
         <w:ind w:left="1080"/>
       </w:pPr>
       <w:r>
-        <w:t>Pouze u pokladny nebo ve vlaku</w:t>
-      </w:r>
-    </w:p>
-    <w:p>
-      <w:pPr>
-        <w:pStyle w:val="Odstavecseseznamem"/>
-        <w:numPr>
-          <w:ilvl w:val="1"/>
+        <w:t>PAX nemusí využít povinný vlak v případě</w:t>
+      </w:r>
+    </w:p>
+    <w:p>
+      <w:pPr>
+        <w:pStyle w:val="Odstavecseseznamem"/>
+        <w:numPr>
+          <w:ilvl w:val="2"/>
           <w:numId w:val="5"/>
         </w:numPr>
-        <w:ind w:left="1080"/>
-      </w:pPr>
-      <w:r>
-        <w:t>PAX má povinnost předem nahlásit využití jiného dopravce na trati, kde současně jezdí vlaky ČD</w:t>
+        <w:ind w:left="1800"/>
+      </w:pPr>
+      <w:r>
+        <w:t xml:space="preserve">zpoždění tohoto vlaku o </w:t>
+      </w:r>
+      <w:r>
+        <w:t>30 min a více</w:t>
+      </w:r>
+      <w:r>
+        <w:t xml:space="preserve"> nebo j</w:t>
+      </w:r>
+      <w:r>
+        <w:t>eho odřeknutí</w:t>
+      </w:r>
+    </w:p>
+    <w:p>
+      <w:pPr>
+        <w:pStyle w:val="Odstavecseseznamem"/>
+        <w:numPr>
+          <w:ilvl w:val="2"/>
+          <w:numId w:val="5"/>
+        </w:numPr>
+        <w:ind w:left="1800"/>
+      </w:pPr>
+      <w:r>
+        <w:t>ztráty přípoje v případě přestupu na povinný vlak</w:t>
+      </w:r>
+    </w:p>
+    <w:p>
+      <w:pPr>
+        <w:pStyle w:val="Odstavecseseznamem"/>
+        <w:numPr>
+          <w:ilvl w:val="2"/>
+          <w:numId w:val="5"/>
+        </w:numPr>
+        <w:ind w:left="1800"/>
+      </w:pPr>
+      <w:r>
+        <w:t>v důsledku nepravidelnosti v dopravě, kdy lze předpokládat zpoždění 60 min a více</w:t>
       </w:r>
     </w:p>
     <w:p>
@@ -3114,6 +3114,59 @@
         <w:ind w:left="360"/>
       </w:pPr>
       <w:r>
+        <w:t>Jízdenky platné ve vlacích jiných dopravců</w:t>
+      </w:r>
+    </w:p>
+    <w:p>
+      <w:pPr>
+        <w:pStyle w:val="Odstavecseseznamem"/>
+        <w:numPr>
+          <w:ilvl w:val="1"/>
+          <w:numId w:val="5"/>
+        </w:numPr>
+        <w:ind w:left="1080"/>
+      </w:pPr>
+      <w:r>
+        <w:t>ČD s nimi uzavřeli smlouvu o vzájemném odbavování</w:t>
+      </w:r>
+    </w:p>
+    <w:p>
+      <w:pPr>
+        <w:pStyle w:val="Odstavecseseznamem"/>
+        <w:numPr>
+          <w:ilvl w:val="1"/>
+          <w:numId w:val="5"/>
+        </w:numPr>
+        <w:ind w:left="1080"/>
+      </w:pPr>
+      <w:r>
+        <w:t>Pouze u pokladny nebo ve vlaku</w:t>
+      </w:r>
+    </w:p>
+    <w:p>
+      <w:pPr>
+        <w:pStyle w:val="Odstavecseseznamem"/>
+        <w:numPr>
+          <w:ilvl w:val="1"/>
+          <w:numId w:val="5"/>
+        </w:numPr>
+        <w:ind w:left="1080"/>
+      </w:pPr>
+      <w:r>
+        <w:lastRenderedPageBreak/>
+        <w:t>PAX má povinnost předem nahlásit využití jiného dopravce na trati, kde současně jezdí vlaky ČD</w:t>
+      </w:r>
+    </w:p>
+    <w:p>
+      <w:pPr>
+        <w:pStyle w:val="Odstavecseseznamem"/>
+        <w:numPr>
+          <w:ilvl w:val="0"/>
+          <w:numId w:val="5"/>
+        </w:numPr>
+        <w:ind w:left="360"/>
+      </w:pPr>
+      <w:r>
         <w:t>Průkaz opravňujícího k přepravě</w:t>
       </w:r>
     </w:p>
@@ -3127,7 +3180,6 @@
         <w:ind w:left="1080"/>
       </w:pPr>
       <w:r>
-        <w:lastRenderedPageBreak/>
         <w:t>Podmínky stanoveny v TR 10</w:t>
       </w:r>
     </w:p>
@@ -3490,7 +3542,15 @@
         <w:ind w:left="360"/>
       </w:pPr>
       <w:r>
-        <w:t>PAX na místo ztrácí nárok, pokud jej neobsadí do 15ti minut po odjezdu z nástupní stanice</w:t>
+        <w:t xml:space="preserve">PAX na místo ztrácí nárok, pokud jej neobsadí do </w:t>
+      </w:r>
+      <w:proofErr w:type="gramStart"/>
+      <w:r>
+        <w:t>15ti</w:t>
+      </w:r>
+      <w:proofErr w:type="gramEnd"/>
+      <w:r>
+        <w:t xml:space="preserve"> minut po odjezdu z nástupní stanice</w:t>
       </w:r>
     </w:p>
     <w:p>
@@ -3643,6 +3703,7 @@
         </w:numPr>
       </w:pPr>
       <w:r>
+        <w:lastRenderedPageBreak/>
         <w:t>Při ujeté vzdálenosti 101 a více tarifních km</w:t>
       </w:r>
     </w:p>

</xml_diff>